<commit_message>
Updated add device API,
now updates the database table, instead of inserting a new table
</commit_message>
<xml_diff>
--- a/documentation/API Refrence.docx
+++ b/documentation/API Refrence.docx
@@ -1,6 +1,6 @@
 
 <file path=word/document.xml><?xml version="1.0" encoding="utf-8"?>
-<w:document xmlns:ve="http://schemas.openxmlformats.org/markup-compatibility/2006" xmlns:o="urn:schemas-microsoft-com:office:office" xmlns:r="http://schemas.openxmlformats.org/officeDocument/2006/relationships" xmlns:m="http://schemas.openxmlformats.org/officeDocument/2006/math" xmlns:v="urn:schemas-microsoft-com:vml" xmlns:wp="http://schemas.openxmlformats.org/drawingml/2006/wordprocessingDrawing" xmlns:w10="urn:schemas-microsoft-com:office:word" xmlns:w="http://schemas.openxmlformats.org/wordprocessingml/2006/main" xmlns:wne="http://schemas.microsoft.com/office/word/2006/wordml">
+<w:document xmlns:wpc="http://schemas.microsoft.com/office/word/2010/wordprocessingCanvas" xmlns:mc="http://schemas.openxmlformats.org/markup-compatibility/2006" xmlns:o="urn:schemas-microsoft-com:office:office" xmlns:r="http://schemas.openxmlformats.org/officeDocument/2006/relationships" xmlns:m="http://schemas.openxmlformats.org/officeDocument/2006/math" xmlns:v="urn:schemas-microsoft-com:vml" xmlns:wp14="http://schemas.microsoft.com/office/word/2010/wordprocessingDrawing" xmlns:wp="http://schemas.openxmlformats.org/drawingml/2006/wordprocessingDrawing" xmlns:w10="urn:schemas-microsoft-com:office:word" xmlns:w="http://schemas.openxmlformats.org/wordprocessingml/2006/main" xmlns:w14="http://schemas.microsoft.com/office/word/2010/wordml" xmlns:wpg="http://schemas.microsoft.com/office/word/2010/wordprocessingGroup" xmlns:wpi="http://schemas.microsoft.com/office/word/2010/wordprocessingInk" xmlns:wne="http://schemas.microsoft.com/office/word/2006/wordml" xmlns:wps="http://schemas.microsoft.com/office/word/2010/wordprocessingShape" mc:Ignorable="w14 wp14">
   <w:body>
     <w:p>
       <w:pPr>
@@ -151,7 +151,14 @@
           <w:sz w:val="24"/>
           <w:szCs w:val="24"/>
         </w:rPr>
-        <w:t>tableNo</w:t>
+        <w:t>tableN</w:t>
+      </w:r>
+      <w:r>
+        <w:rPr>
+          <w:sz w:val="24"/>
+          <w:szCs w:val="24"/>
+        </w:rPr>
+        <w:t>ame</w:t>
       </w:r>
       <w:proofErr w:type="spellEnd"/>
       <w:proofErr w:type="gramEnd"/>
@@ -188,7 +195,23 @@
           <w:sz w:val="24"/>
           <w:szCs w:val="24"/>
         </w:rPr>
-        <w:t>– (Mandatory) – Table number that is given for every table.</w:t>
+        <w:t xml:space="preserve">– (Mandatory) – Table </w:t>
+      </w:r>
+      <w:r>
+        <w:rPr>
+          <w:sz w:val="24"/>
+          <w:szCs w:val="24"/>
+        </w:rPr>
+        <w:t>name</w:t>
+      </w:r>
+      <w:bookmarkStart w:id="0" w:name="_GoBack"/>
+      <w:bookmarkEnd w:id="0"/>
+      <w:r>
+        <w:rPr>
+          <w:sz w:val="24"/>
+          <w:szCs w:val="24"/>
+        </w:rPr>
+        <w:t xml:space="preserve"> that is given for every table.</w:t>
       </w:r>
     </w:p>
     <w:p>
@@ -216,7 +239,7 @@
           <w:insideH w:val="none" w:sz="0" w:space="0" w:color="auto"/>
           <w:insideV w:val="none" w:sz="0" w:space="0" w:color="auto"/>
         </w:tblBorders>
-        <w:tblLook w:val="04A0"/>
+        <w:tblLook w:val="04A0" w:firstRow="1" w:lastRow="0" w:firstColumn="1" w:lastColumn="0" w:noHBand="0" w:noVBand="1"/>
       </w:tblPr>
       <w:tblGrid>
         <w:gridCol w:w="1458"/>
@@ -301,7 +324,7 @@
           <w:insideH w:val="none" w:sz="0" w:space="0" w:color="auto"/>
           <w:insideV w:val="none" w:sz="0" w:space="0" w:color="auto"/>
         </w:tblBorders>
-        <w:tblLook w:val="04A0"/>
+        <w:tblLook w:val="04A0" w:firstRow="1" w:lastRow="0" w:firstColumn="1" w:lastColumn="0" w:noHBand="0" w:noVBand="1"/>
       </w:tblPr>
       <w:tblGrid>
         <w:gridCol w:w="1460"/>
@@ -615,7 +638,7 @@
           <w:insideH w:val="none" w:sz="0" w:space="0" w:color="auto"/>
           <w:insideV w:val="none" w:sz="0" w:space="0" w:color="auto"/>
         </w:tblBorders>
-        <w:tblLook w:val="04A0"/>
+        <w:tblLook w:val="04A0" w:firstRow="1" w:lastRow="0" w:firstColumn="1" w:lastColumn="0" w:noHBand="0" w:noVBand="1"/>
       </w:tblPr>
       <w:tblGrid>
         <w:gridCol w:w="1458"/>
@@ -696,7 +719,7 @@
           <w:insideH w:val="none" w:sz="0" w:space="0" w:color="auto"/>
           <w:insideV w:val="none" w:sz="0" w:space="0" w:color="auto"/>
         </w:tblBorders>
-        <w:tblLook w:val="04A0"/>
+        <w:tblLook w:val="04A0" w:firstRow="1" w:lastRow="0" w:firstColumn="1" w:lastColumn="0" w:noHBand="0" w:noVBand="1"/>
       </w:tblPr>
       <w:tblGrid>
         <w:gridCol w:w="1460"/>
@@ -966,7 +989,7 @@
           <w:insideH w:val="none" w:sz="0" w:space="0" w:color="auto"/>
           <w:insideV w:val="none" w:sz="0" w:space="0" w:color="auto"/>
         </w:tblBorders>
-        <w:tblLook w:val="04A0"/>
+        <w:tblLook w:val="04A0" w:firstRow="1" w:lastRow="0" w:firstColumn="1" w:lastColumn="0" w:noHBand="0" w:noVBand="1"/>
       </w:tblPr>
       <w:tblGrid>
         <w:gridCol w:w="1458"/>
@@ -1047,7 +1070,7 @@
           <w:insideH w:val="none" w:sz="0" w:space="0" w:color="auto"/>
           <w:insideV w:val="none" w:sz="0" w:space="0" w:color="auto"/>
         </w:tblBorders>
-        <w:tblLook w:val="04A0"/>
+        <w:tblLook w:val="04A0" w:firstRow="1" w:lastRow="0" w:firstColumn="1" w:lastColumn="0" w:noHBand="0" w:noVBand="1"/>
       </w:tblPr>
       <w:tblGrid>
         <w:gridCol w:w="1460"/>
@@ -1102,7 +1125,7 @@
           <w:insideH w:val="none" w:sz="0" w:space="0" w:color="auto"/>
           <w:insideV w:val="none" w:sz="0" w:space="0" w:color="auto"/>
         </w:tblBorders>
-        <w:tblLook w:val="04A0"/>
+        <w:tblLook w:val="04A0" w:firstRow="1" w:lastRow="0" w:firstColumn="1" w:lastColumn="0" w:noHBand="0" w:noVBand="1"/>
       </w:tblPr>
       <w:tblGrid>
         <w:gridCol w:w="1728"/>
@@ -1512,7 +1535,7 @@
           <w:insideH w:val="none" w:sz="0" w:space="0" w:color="auto"/>
           <w:insideV w:val="none" w:sz="0" w:space="0" w:color="auto"/>
         </w:tblBorders>
-        <w:tblLook w:val="04A0"/>
+        <w:tblLook w:val="04A0" w:firstRow="1" w:lastRow="0" w:firstColumn="1" w:lastColumn="0" w:noHBand="0" w:noVBand="1"/>
       </w:tblPr>
       <w:tblGrid>
         <w:gridCol w:w="1458"/>
@@ -1593,7 +1616,7 @@
           <w:insideH w:val="none" w:sz="0" w:space="0" w:color="auto"/>
           <w:insideV w:val="none" w:sz="0" w:space="0" w:color="auto"/>
         </w:tblBorders>
-        <w:tblLook w:val="04A0"/>
+        <w:tblLook w:val="04A0" w:firstRow="1" w:lastRow="0" w:firstColumn="1" w:lastColumn="0" w:noHBand="0" w:noVBand="1"/>
       </w:tblPr>
       <w:tblGrid>
         <w:gridCol w:w="1460"/>
@@ -1652,7 +1675,7 @@
           <w:insideH w:val="none" w:sz="0" w:space="0" w:color="auto"/>
           <w:insideV w:val="none" w:sz="0" w:space="0" w:color="auto"/>
         </w:tblBorders>
-        <w:tblLook w:val="04A0"/>
+        <w:tblLook w:val="04A0" w:firstRow="1" w:lastRow="0" w:firstColumn="1" w:lastColumn="0" w:noHBand="0" w:noVBand="1"/>
       </w:tblPr>
       <w:tblGrid>
         <w:gridCol w:w="1460"/>
@@ -2288,8 +2311,6 @@
         </w:rPr>
         <w:t xml:space="preserve">– (Mandatory) – </w:t>
       </w:r>
-      <w:bookmarkStart w:id="0" w:name="_GoBack"/>
-      <w:bookmarkEnd w:id="0"/>
       <w:r>
         <w:rPr>
           <w:sz w:val="24"/>
@@ -2319,7 +2340,7 @@
           <w:insideH w:val="none" w:sz="0" w:space="0" w:color="auto"/>
           <w:insideV w:val="none" w:sz="0" w:space="0" w:color="auto"/>
         </w:tblBorders>
-        <w:tblLook w:val="04A0"/>
+        <w:tblLook w:val="04A0" w:firstRow="1" w:lastRow="0" w:firstColumn="1" w:lastColumn="0" w:noHBand="0" w:noVBand="1"/>
       </w:tblPr>
       <w:tblGrid>
         <w:gridCol w:w="1458"/>
@@ -2400,7 +2421,7 @@
           <w:insideH w:val="none" w:sz="0" w:space="0" w:color="auto"/>
           <w:insideV w:val="none" w:sz="0" w:space="0" w:color="auto"/>
         </w:tblBorders>
-        <w:tblLook w:val="04A0"/>
+        <w:tblLook w:val="04A0" w:firstRow="1" w:lastRow="0" w:firstColumn="1" w:lastColumn="0" w:noHBand="0" w:noVBand="1"/>
       </w:tblPr>
       <w:tblGrid>
         <w:gridCol w:w="1460"/>
@@ -2698,7 +2719,7 @@
           <w:insideH w:val="none" w:sz="0" w:space="0" w:color="auto"/>
           <w:insideV w:val="none" w:sz="0" w:space="0" w:color="auto"/>
         </w:tblBorders>
-        <w:tblLook w:val="04A0"/>
+        <w:tblLook w:val="04A0" w:firstRow="1" w:lastRow="0" w:firstColumn="1" w:lastColumn="0" w:noHBand="0" w:noVBand="1"/>
       </w:tblPr>
       <w:tblGrid>
         <w:gridCol w:w="1458"/>
@@ -2779,7 +2800,7 @@
           <w:insideH w:val="none" w:sz="0" w:space="0" w:color="auto"/>
           <w:insideV w:val="none" w:sz="0" w:space="0" w:color="auto"/>
         </w:tblBorders>
-        <w:tblLook w:val="04A0"/>
+        <w:tblLook w:val="04A0" w:firstRow="1" w:lastRow="0" w:firstColumn="1" w:lastColumn="0" w:noHBand="0" w:noVBand="1"/>
       </w:tblPr>
       <w:tblGrid>
         <w:gridCol w:w="1460"/>
@@ -2838,7 +2859,7 @@
           <w:insideH w:val="none" w:sz="0" w:space="0" w:color="auto"/>
           <w:insideV w:val="none" w:sz="0" w:space="0" w:color="auto"/>
         </w:tblBorders>
-        <w:tblLook w:val="04A0"/>
+        <w:tblLook w:val="04A0" w:firstRow="1" w:lastRow="0" w:firstColumn="1" w:lastColumn="0" w:noHBand="0" w:noVBand="1"/>
       </w:tblPr>
       <w:tblGrid>
         <w:gridCol w:w="1908"/>
@@ -3613,7 +3634,7 @@
           <w:insideH w:val="none" w:sz="0" w:space="0" w:color="auto"/>
           <w:insideV w:val="none" w:sz="0" w:space="0" w:color="auto"/>
         </w:tblBorders>
-        <w:tblLook w:val="04A0"/>
+        <w:tblLook w:val="04A0" w:firstRow="1" w:lastRow="0" w:firstColumn="1" w:lastColumn="0" w:noHBand="0" w:noVBand="1"/>
       </w:tblPr>
       <w:tblGrid>
         <w:gridCol w:w="1458"/>
@@ -3694,7 +3715,7 @@
           <w:insideH w:val="none" w:sz="0" w:space="0" w:color="auto"/>
           <w:insideV w:val="none" w:sz="0" w:space="0" w:color="auto"/>
         </w:tblBorders>
-        <w:tblLook w:val="04A0"/>
+        <w:tblLook w:val="04A0" w:firstRow="1" w:lastRow="0" w:firstColumn="1" w:lastColumn="0" w:noHBand="0" w:noVBand="1"/>
       </w:tblPr>
       <w:tblGrid>
         <w:gridCol w:w="1460"/>
@@ -3749,7 +3770,7 @@
           <w:insideH w:val="none" w:sz="0" w:space="0" w:color="auto"/>
           <w:insideV w:val="none" w:sz="0" w:space="0" w:color="auto"/>
         </w:tblBorders>
-        <w:tblLook w:val="04A0"/>
+        <w:tblLook w:val="04A0" w:firstRow="1" w:lastRow="0" w:firstColumn="1" w:lastColumn="0" w:noHBand="0" w:noVBand="1"/>
       </w:tblPr>
       <w:tblGrid>
         <w:gridCol w:w="1458"/>
@@ -4255,7 +4276,7 @@
           <w:insideH w:val="none" w:sz="0" w:space="0" w:color="auto"/>
           <w:insideV w:val="none" w:sz="0" w:space="0" w:color="auto"/>
         </w:tblBorders>
-        <w:tblLook w:val="04A0"/>
+        <w:tblLook w:val="04A0" w:firstRow="1" w:lastRow="0" w:firstColumn="1" w:lastColumn="0" w:noHBand="0" w:noVBand="1"/>
       </w:tblPr>
       <w:tblGrid>
         <w:gridCol w:w="1458"/>
@@ -4336,7 +4357,7 @@
           <w:insideH w:val="none" w:sz="0" w:space="0" w:color="auto"/>
           <w:insideV w:val="none" w:sz="0" w:space="0" w:color="auto"/>
         </w:tblBorders>
-        <w:tblLook w:val="04A0"/>
+        <w:tblLook w:val="04A0" w:firstRow="1" w:lastRow="0" w:firstColumn="1" w:lastColumn="0" w:noHBand="0" w:noVBand="1"/>
       </w:tblPr>
       <w:tblGrid>
         <w:gridCol w:w="1460"/>
@@ -4391,7 +4412,7 @@
           <w:insideH w:val="none" w:sz="0" w:space="0" w:color="auto"/>
           <w:insideV w:val="none" w:sz="0" w:space="0" w:color="auto"/>
         </w:tblBorders>
-        <w:tblLook w:val="04A0"/>
+        <w:tblLook w:val="04A0" w:firstRow="1" w:lastRow="0" w:firstColumn="1" w:lastColumn="0" w:noHBand="0" w:noVBand="1"/>
       </w:tblPr>
       <w:tblGrid>
         <w:gridCol w:w="1458"/>
@@ -4729,7 +4750,7 @@
           <w:insideH w:val="none" w:sz="0" w:space="0" w:color="auto"/>
           <w:insideV w:val="none" w:sz="0" w:space="0" w:color="auto"/>
         </w:tblBorders>
-        <w:tblLook w:val="04A0"/>
+        <w:tblLook w:val="04A0" w:firstRow="1" w:lastRow="0" w:firstColumn="1" w:lastColumn="0" w:noHBand="0" w:noVBand="1"/>
       </w:tblPr>
       <w:tblGrid>
         <w:gridCol w:w="1458"/>
@@ -4810,7 +4831,7 @@
           <w:insideH w:val="none" w:sz="0" w:space="0" w:color="auto"/>
           <w:insideV w:val="none" w:sz="0" w:space="0" w:color="auto"/>
         </w:tblBorders>
-        <w:tblLook w:val="04A0"/>
+        <w:tblLook w:val="04A0" w:firstRow="1" w:lastRow="0" w:firstColumn="1" w:lastColumn="0" w:noHBand="0" w:noVBand="1"/>
       </w:tblPr>
       <w:tblGrid>
         <w:gridCol w:w="1460"/>
@@ -4865,7 +4886,7 @@
           <w:insideH w:val="none" w:sz="0" w:space="0" w:color="auto"/>
           <w:insideV w:val="none" w:sz="0" w:space="0" w:color="auto"/>
         </w:tblBorders>
-        <w:tblLook w:val="04A0"/>
+        <w:tblLook w:val="04A0" w:firstRow="1" w:lastRow="0" w:firstColumn="1" w:lastColumn="0" w:noHBand="0" w:noVBand="1"/>
       </w:tblPr>
       <w:tblGrid>
         <w:gridCol w:w="1458"/>
@@ -4951,7 +4972,7 @@
           <w:insideH w:val="none" w:sz="0" w:space="0" w:color="auto"/>
           <w:insideV w:val="none" w:sz="0" w:space="0" w:color="auto"/>
         </w:tblBorders>
-        <w:tblLook w:val="04A0"/>
+        <w:tblLook w:val="04A0" w:firstRow="1" w:lastRow="0" w:firstColumn="1" w:lastColumn="0" w:noHBand="0" w:noVBand="1"/>
       </w:tblPr>
       <w:tblGrid>
         <w:gridCol w:w="1460"/>
@@ -5012,7 +5033,7 @@
           <w:insideH w:val="none" w:sz="0" w:space="0" w:color="auto"/>
           <w:insideV w:val="none" w:sz="0" w:space="0" w:color="auto"/>
         </w:tblBorders>
-        <w:tblLook w:val="04A0"/>
+        <w:tblLook w:val="04A0" w:firstRow="1" w:lastRow="0" w:firstColumn="1" w:lastColumn="0" w:noHBand="0" w:noVBand="1"/>
       </w:tblPr>
       <w:tblGrid>
         <w:gridCol w:w="1460"/>
@@ -5502,7 +5523,7 @@
           <w:insideH w:val="none" w:sz="0" w:space="0" w:color="auto"/>
           <w:insideV w:val="none" w:sz="0" w:space="0" w:color="auto"/>
         </w:tblBorders>
-        <w:tblLook w:val="04A0"/>
+        <w:tblLook w:val="04A0" w:firstRow="1" w:lastRow="0" w:firstColumn="1" w:lastColumn="0" w:noHBand="0" w:noVBand="1"/>
       </w:tblPr>
       <w:tblGrid>
         <w:gridCol w:w="1458"/>
@@ -5583,7 +5604,7 @@
           <w:insideH w:val="none" w:sz="0" w:space="0" w:color="auto"/>
           <w:insideV w:val="none" w:sz="0" w:space="0" w:color="auto"/>
         </w:tblBorders>
-        <w:tblLook w:val="04A0"/>
+        <w:tblLook w:val="04A0" w:firstRow="1" w:lastRow="0" w:firstColumn="1" w:lastColumn="0" w:noHBand="0" w:noVBand="1"/>
       </w:tblPr>
       <w:tblGrid>
         <w:gridCol w:w="1460"/>
@@ -5906,7 +5927,7 @@
           <w:insideH w:val="none" w:sz="0" w:space="0" w:color="auto"/>
           <w:insideV w:val="none" w:sz="0" w:space="0" w:color="auto"/>
         </w:tblBorders>
-        <w:tblLook w:val="04A0"/>
+        <w:tblLook w:val="04A0" w:firstRow="1" w:lastRow="0" w:firstColumn="1" w:lastColumn="0" w:noHBand="0" w:noVBand="1"/>
       </w:tblPr>
       <w:tblGrid>
         <w:gridCol w:w="1458"/>
@@ -5987,7 +6008,7 @@
           <w:insideH w:val="none" w:sz="0" w:space="0" w:color="auto"/>
           <w:insideV w:val="none" w:sz="0" w:space="0" w:color="auto"/>
         </w:tblBorders>
-        <w:tblLook w:val="04A0"/>
+        <w:tblLook w:val="04A0" w:firstRow="1" w:lastRow="0" w:firstColumn="1" w:lastColumn="0" w:noHBand="0" w:noVBand="1"/>
       </w:tblPr>
       <w:tblGrid>
         <w:gridCol w:w="1460"/>
@@ -6272,7 +6293,7 @@
           <w:insideH w:val="none" w:sz="0" w:space="0" w:color="auto"/>
           <w:insideV w:val="none" w:sz="0" w:space="0" w:color="auto"/>
         </w:tblBorders>
-        <w:tblLook w:val="04A0"/>
+        <w:tblLook w:val="04A0" w:firstRow="1" w:lastRow="0" w:firstColumn="1" w:lastColumn="0" w:noHBand="0" w:noVBand="1"/>
       </w:tblPr>
       <w:tblGrid>
         <w:gridCol w:w="1458"/>
@@ -6353,7 +6374,7 @@
           <w:insideH w:val="none" w:sz="0" w:space="0" w:color="auto"/>
           <w:insideV w:val="none" w:sz="0" w:space="0" w:color="auto"/>
         </w:tblBorders>
-        <w:tblLook w:val="04A0"/>
+        <w:tblLook w:val="04A0" w:firstRow="1" w:lastRow="0" w:firstColumn="1" w:lastColumn="0" w:noHBand="0" w:noVBand="1"/>
       </w:tblPr>
       <w:tblGrid>
         <w:gridCol w:w="1460"/>
@@ -6415,7 +6436,7 @@
           <w:insideH w:val="none" w:sz="0" w:space="0" w:color="auto"/>
           <w:insideV w:val="none" w:sz="0" w:space="0" w:color="auto"/>
         </w:tblBorders>
-        <w:tblLook w:val="04A0"/>
+        <w:tblLook w:val="04A0" w:firstRow="1" w:lastRow="0" w:firstColumn="1" w:lastColumn="0" w:noHBand="0" w:noVBand="1"/>
       </w:tblPr>
       <w:tblGrid>
         <w:gridCol w:w="1460"/>
@@ -6588,8 +6609,8 @@
     </w:p>
     <w:p/>
     <w:sectPr>
-      <w:headerReference w:type="default" r:id="rId7"/>
-      <w:footerReference w:type="default" r:id="rId8"/>
+      <w:headerReference w:type="default" r:id="rId8"/>
+      <w:footerReference w:type="default" r:id="rId9"/>
       <w:pgSz w:w="12240" w:h="15840"/>
       <w:pgMar w:top="1440" w:right="1440" w:bottom="1440" w:left="1440" w:header="720" w:footer="720" w:gutter="0"/>
       <w:cols w:space="720"/>
@@ -6600,7 +6621,7 @@
 </file>
 
 <file path=word/endnotes.xml><?xml version="1.0" encoding="utf-8"?>
-<w:endnotes xmlns:ve="http://schemas.openxmlformats.org/markup-compatibility/2006" xmlns:o="urn:schemas-microsoft-com:office:office" xmlns:r="http://schemas.openxmlformats.org/officeDocument/2006/relationships" xmlns:m="http://schemas.openxmlformats.org/officeDocument/2006/math" xmlns:v="urn:schemas-microsoft-com:vml" xmlns:wp="http://schemas.openxmlformats.org/drawingml/2006/wordprocessingDrawing" xmlns:w10="urn:schemas-microsoft-com:office:word" xmlns:w="http://schemas.openxmlformats.org/wordprocessingml/2006/main" xmlns:wne="http://schemas.microsoft.com/office/word/2006/wordml">
+<w:endnotes xmlns:wpc="http://schemas.microsoft.com/office/word/2010/wordprocessingCanvas" xmlns:mc="http://schemas.openxmlformats.org/markup-compatibility/2006" xmlns:o="urn:schemas-microsoft-com:office:office" xmlns:r="http://schemas.openxmlformats.org/officeDocument/2006/relationships" xmlns:m="http://schemas.openxmlformats.org/officeDocument/2006/math" xmlns:v="urn:schemas-microsoft-com:vml" xmlns:wp14="http://schemas.microsoft.com/office/word/2010/wordprocessingDrawing" xmlns:wp="http://schemas.openxmlformats.org/drawingml/2006/wordprocessingDrawing" xmlns:w10="urn:schemas-microsoft-com:office:word" xmlns:w="http://schemas.openxmlformats.org/wordprocessingml/2006/main" xmlns:w14="http://schemas.microsoft.com/office/word/2010/wordml" xmlns:wpg="http://schemas.microsoft.com/office/word/2010/wordprocessingGroup" xmlns:wpi="http://schemas.microsoft.com/office/word/2010/wordprocessingInk" xmlns:wne="http://schemas.microsoft.com/office/word/2006/wordml" xmlns:wps="http://schemas.microsoft.com/office/word/2010/wordprocessingShape" mc:Ignorable="w14 wp14">
   <w:endnote w:type="separator" w:id="-1">
     <w:p>
       <w:pPr>
@@ -6625,7 +6646,7 @@
 </file>
 
 <file path=word/footer1.xml><?xml version="1.0" encoding="utf-8"?>
-<w:ftr xmlns:ve="http://schemas.openxmlformats.org/markup-compatibility/2006" xmlns:o="urn:schemas-microsoft-com:office:office" xmlns:r="http://schemas.openxmlformats.org/officeDocument/2006/relationships" xmlns:m="http://schemas.openxmlformats.org/officeDocument/2006/math" xmlns:v="urn:schemas-microsoft-com:vml" xmlns:wp="http://schemas.openxmlformats.org/drawingml/2006/wordprocessingDrawing" xmlns:w10="urn:schemas-microsoft-com:office:word" xmlns:w="http://schemas.openxmlformats.org/wordprocessingml/2006/main" xmlns:wne="http://schemas.microsoft.com/office/word/2006/wordml">
+<w:ftr xmlns:wpc="http://schemas.microsoft.com/office/word/2010/wordprocessingCanvas" xmlns:mc="http://schemas.openxmlformats.org/markup-compatibility/2006" xmlns:o="urn:schemas-microsoft-com:office:office" xmlns:r="http://schemas.openxmlformats.org/officeDocument/2006/relationships" xmlns:m="http://schemas.openxmlformats.org/officeDocument/2006/math" xmlns:v="urn:schemas-microsoft-com:vml" xmlns:wp14="http://schemas.microsoft.com/office/word/2010/wordprocessingDrawing" xmlns:wp="http://schemas.openxmlformats.org/drawingml/2006/wordprocessingDrawing" xmlns:w10="urn:schemas-microsoft-com:office:word" xmlns:w="http://schemas.openxmlformats.org/wordprocessingml/2006/main" xmlns:w14="http://schemas.microsoft.com/office/word/2010/wordml" xmlns:wpg="http://schemas.microsoft.com/office/word/2010/wordprocessingGroup" xmlns:wpi="http://schemas.microsoft.com/office/word/2010/wordprocessingInk" xmlns:wne="http://schemas.microsoft.com/office/word/2006/wordml" xmlns:wps="http://schemas.microsoft.com/office/word/2010/wordprocessingShape" mc:Ignorable="w14 wp14">
   <w:sdt>
     <w:sdtPr>
       <w:id w:val="13210294"/>
@@ -6634,20 +6655,34 @@
         <w:docPartUnique/>
       </w:docPartObj>
     </w:sdtPr>
+    <w:sdtEndPr/>
     <w:sdtContent>
       <w:p>
         <w:pPr>
           <w:pStyle w:val="Footer"/>
           <w:jc w:val="center"/>
         </w:pPr>
-        <w:fldSimple w:instr=" PAGE   \* MERGEFORMAT ">
-          <w:r>
-            <w:rPr>
-              <w:noProof/>
-            </w:rPr>
-            <w:t>3</w:t>
-          </w:r>
-        </w:fldSimple>
+        <w:r>
+          <w:fldChar w:fldCharType="begin"/>
+        </w:r>
+        <w:r>
+          <w:instrText xml:space="preserve"> PAGE   \* MERGEFORMAT </w:instrText>
+        </w:r>
+        <w:r>
+          <w:fldChar w:fldCharType="separate"/>
+        </w:r>
+        <w:r>
+          <w:rPr>
+            <w:noProof/>
+          </w:rPr>
+          <w:t>1</w:t>
+        </w:r>
+        <w:r>
+          <w:rPr>
+            <w:noProof/>
+          </w:rPr>
+          <w:fldChar w:fldCharType="end"/>
+        </w:r>
       </w:p>
     </w:sdtContent>
   </w:sdt>
@@ -6660,7 +6695,7 @@
 </file>
 
 <file path=word/footnotes.xml><?xml version="1.0" encoding="utf-8"?>
-<w:footnotes xmlns:ve="http://schemas.openxmlformats.org/markup-compatibility/2006" xmlns:o="urn:schemas-microsoft-com:office:office" xmlns:r="http://schemas.openxmlformats.org/officeDocument/2006/relationships" xmlns:m="http://schemas.openxmlformats.org/officeDocument/2006/math" xmlns:v="urn:schemas-microsoft-com:vml" xmlns:wp="http://schemas.openxmlformats.org/drawingml/2006/wordprocessingDrawing" xmlns:w10="urn:schemas-microsoft-com:office:word" xmlns:w="http://schemas.openxmlformats.org/wordprocessingml/2006/main" xmlns:wne="http://schemas.microsoft.com/office/word/2006/wordml">
+<w:footnotes xmlns:wpc="http://schemas.microsoft.com/office/word/2010/wordprocessingCanvas" xmlns:mc="http://schemas.openxmlformats.org/markup-compatibility/2006" xmlns:o="urn:schemas-microsoft-com:office:office" xmlns:r="http://schemas.openxmlformats.org/officeDocument/2006/relationships" xmlns:m="http://schemas.openxmlformats.org/officeDocument/2006/math" xmlns:v="urn:schemas-microsoft-com:vml" xmlns:wp14="http://schemas.microsoft.com/office/word/2010/wordprocessingDrawing" xmlns:wp="http://schemas.openxmlformats.org/drawingml/2006/wordprocessingDrawing" xmlns:w10="urn:schemas-microsoft-com:office:word" xmlns:w="http://schemas.openxmlformats.org/wordprocessingml/2006/main" xmlns:w14="http://schemas.microsoft.com/office/word/2010/wordml" xmlns:wpg="http://schemas.microsoft.com/office/word/2010/wordprocessingGroup" xmlns:wpi="http://schemas.microsoft.com/office/word/2010/wordprocessingInk" xmlns:wne="http://schemas.microsoft.com/office/word/2006/wordml" xmlns:wps="http://schemas.microsoft.com/office/word/2010/wordprocessingShape" mc:Ignorable="w14 wp14">
   <w:footnote w:type="separator" w:id="-1">
     <w:p>
       <w:pPr>
@@ -6685,7 +6720,7 @@
 </file>
 
 <file path=word/header1.xml><?xml version="1.0" encoding="utf-8"?>
-<w:hdr xmlns:ve="http://schemas.openxmlformats.org/markup-compatibility/2006" xmlns:o="urn:schemas-microsoft-com:office:office" xmlns:r="http://schemas.openxmlformats.org/officeDocument/2006/relationships" xmlns:m="http://schemas.openxmlformats.org/officeDocument/2006/math" xmlns:v="urn:schemas-microsoft-com:vml" xmlns:wp="http://schemas.openxmlformats.org/drawingml/2006/wordprocessingDrawing" xmlns:w10="urn:schemas-microsoft-com:office:word" xmlns:w="http://schemas.openxmlformats.org/wordprocessingml/2006/main" xmlns:wne="http://schemas.microsoft.com/office/word/2006/wordml">
+<w:hdr xmlns:wpc="http://schemas.microsoft.com/office/word/2010/wordprocessingCanvas" xmlns:mc="http://schemas.openxmlformats.org/markup-compatibility/2006" xmlns:o="urn:schemas-microsoft-com:office:office" xmlns:r="http://schemas.openxmlformats.org/officeDocument/2006/relationships" xmlns:m="http://schemas.openxmlformats.org/officeDocument/2006/math" xmlns:v="urn:schemas-microsoft-com:vml" xmlns:wp14="http://schemas.microsoft.com/office/word/2010/wordprocessingDrawing" xmlns:wp="http://schemas.openxmlformats.org/drawingml/2006/wordprocessingDrawing" xmlns:w10="urn:schemas-microsoft-com:office:word" xmlns:w="http://schemas.openxmlformats.org/wordprocessingml/2006/main" xmlns:w14="http://schemas.microsoft.com/office/word/2010/wordml" xmlns:wpg="http://schemas.microsoft.com/office/word/2010/wordprocessingGroup" xmlns:wpi="http://schemas.microsoft.com/office/word/2010/wordprocessingInk" xmlns:wne="http://schemas.microsoft.com/office/word/2006/wordml" xmlns:wps="http://schemas.microsoft.com/office/word/2010/wordprocessingShape" mc:Ignorable="w14 wp14">
   <w:p>
     <w:pPr>
       <w:pStyle w:val="Header"/>
@@ -6718,7 +6753,7 @@
 </file>
 
 <file path=word/styles.xml><?xml version="1.0" encoding="utf-8"?>
-<w:styles xmlns:r="http://schemas.openxmlformats.org/officeDocument/2006/relationships" xmlns:w="http://schemas.openxmlformats.org/wordprocessingml/2006/main">
+<w:styles xmlns:mc="http://schemas.openxmlformats.org/markup-compatibility/2006" xmlns:r="http://schemas.openxmlformats.org/officeDocument/2006/relationships" xmlns:w="http://schemas.openxmlformats.org/wordprocessingml/2006/main" xmlns:w14="http://schemas.microsoft.com/office/word/2010/wordml" mc:Ignorable="w14">
   <w:docDefaults>
     <w:rPrDefault>
       <w:rPr>
@@ -6956,7 +6991,6 @@
     <w:uiPriority w:val="99"/>
     <w:semiHidden/>
     <w:unhideWhenUsed/>
-    <w:qFormat/>
     <w:tblPr>
       <w:tblInd w:w="0" w:type="dxa"/>
       <w:tblCellMar>
@@ -7096,6 +7130,196 @@
     <w:link w:val="Footer"/>
     <w:uiPriority w:val="99"/>
     <w:rsid w:val="007451AA"/>
+  </w:style>
+</w:styles>
+</file>
+
+<file path=word/stylesWithEffects.xml><?xml version="1.0" encoding="utf-8"?>
+<w:styles xmlns:wpc="http://schemas.microsoft.com/office/word/2010/wordprocessingCanvas" xmlns:mc="http://schemas.openxmlformats.org/markup-compatibility/2006" xmlns:o="urn:schemas-microsoft-com:office:office" xmlns:r="http://schemas.openxmlformats.org/officeDocument/2006/relationships" xmlns:m="http://schemas.openxmlformats.org/officeDocument/2006/math" xmlns:v="urn:schemas-microsoft-com:vml" xmlns:wp14="http://schemas.microsoft.com/office/word/2010/wordprocessingDrawing" xmlns:wp="http://schemas.openxmlformats.org/drawingml/2006/wordprocessingDrawing" xmlns:w10="urn:schemas-microsoft-com:office:word" xmlns:w="http://schemas.openxmlformats.org/wordprocessingml/2006/main" xmlns:w14="http://schemas.microsoft.com/office/word/2010/wordml" xmlns:wpg="http://schemas.microsoft.com/office/word/2010/wordprocessingGroup" xmlns:wpi="http://schemas.microsoft.com/office/word/2010/wordprocessingInk" xmlns:wne="http://schemas.microsoft.com/office/word/2006/wordml" xmlns:wps="http://schemas.microsoft.com/office/word/2010/wordprocessingShape" mc:Ignorable="w14 wp14">
+  <w:docDefaults>
+    <w:rPrDefault>
+      <w:rPr>
+        <w:rFonts w:asciiTheme="minorHAnsi" w:eastAsiaTheme="minorEastAsia" w:hAnsiTheme="minorHAnsi" w:cstheme="minorBidi"/>
+        <w:sz w:val="22"/>
+        <w:szCs w:val="22"/>
+        <w:lang w:val="en-US" w:eastAsia="en-US" w:bidi="ar-SA"/>
+      </w:rPr>
+    </w:rPrDefault>
+    <w:pPrDefault>
+      <w:pPr>
+        <w:spacing w:after="200" w:line="276" w:lineRule="auto"/>
+      </w:pPr>
+    </w:pPrDefault>
+  </w:docDefaults>
+  <w:latentStyles w:defLockedState="0" w:defUIPriority="99" w:defSemiHidden="1" w:defUnhideWhenUsed="1" w:defQFormat="0" w:count="267">
+    <w:lsdException w:name="Normal" w:semiHidden="0" w:uiPriority="0" w:unhideWhenUsed="0" w:qFormat="1"/>
+    <w:lsdException w:name="heading 1" w:semiHidden="0" w:uiPriority="9" w:unhideWhenUsed="0" w:qFormat="1"/>
+    <w:lsdException w:name="heading 2" w:uiPriority="9" w:qFormat="1"/>
+    <w:lsdException w:name="heading 3" w:uiPriority="9" w:qFormat="1"/>
+    <w:lsdException w:name="heading 4" w:uiPriority="9" w:qFormat="1"/>
+    <w:lsdException w:name="heading 5" w:uiPriority="9" w:qFormat="1"/>
+    <w:lsdException w:name="heading 6" w:uiPriority="9" w:qFormat="1"/>
+    <w:lsdException w:name="heading 7" w:uiPriority="9" w:qFormat="1"/>
+    <w:lsdException w:name="heading 8" w:uiPriority="9" w:qFormat="1"/>
+    <w:lsdException w:name="heading 9" w:uiPriority="9" w:qFormat="1"/>
+    <w:lsdException w:name="toc 1" w:uiPriority="39"/>
+    <w:lsdException w:name="toc 2" w:uiPriority="39"/>
+    <w:lsdException w:name="toc 3" w:uiPriority="39"/>
+    <w:lsdException w:name="toc 4" w:uiPriority="39"/>
+    <w:lsdException w:name="toc 5" w:uiPriority="39"/>
+    <w:lsdException w:name="toc 6" w:uiPriority="39"/>
+    <w:lsdException w:name="toc 7" w:uiPriority="39"/>
+    <w:lsdException w:name="toc 8" w:uiPriority="39"/>
+    <w:lsdException w:name="toc 9" w:uiPriority="39"/>
+    <w:lsdException w:name="caption" w:uiPriority="35" w:qFormat="1"/>
+    <w:lsdException w:name="Title" w:semiHidden="0" w:uiPriority="10" w:unhideWhenUsed="0" w:qFormat="1"/>
+    <w:lsdException w:name="Default Paragraph Font" w:uiPriority="1"/>
+    <w:lsdException w:name="Subtitle" w:semiHidden="0" w:uiPriority="11" w:unhideWhenUsed="0" w:qFormat="1"/>
+    <w:lsdException w:name="Strong" w:semiHidden="0" w:uiPriority="22" w:unhideWhenUsed="0" w:qFormat="1"/>
+    <w:lsdException w:name="Emphasis" w:semiHidden="0" w:uiPriority="20" w:unhideWhenUsed="0" w:qFormat="1"/>
+    <w:lsdException w:name="Table Grid" w:semiHidden="0" w:uiPriority="59" w:unhideWhenUsed="0"/>
+    <w:lsdException w:name="Placeholder Text" w:unhideWhenUsed="0"/>
+    <w:lsdException w:name="No Spacing" w:semiHidden="0" w:uiPriority="1" w:unhideWhenUsed="0" w:qFormat="1"/>
+    <w:lsdException w:name="Light Shading" w:semiHidden="0" w:uiPriority="60" w:unhideWhenUsed="0"/>
+    <w:lsdException w:name="Light List" w:semiHidden="0" w:uiPriority="61" w:unhideWhenUsed="0"/>
+    <w:lsdException w:name="Light Grid" w:semiHidden="0" w:uiPriority="62" w:unhideWhenUsed="0"/>
+    <w:lsdException w:name="Medium Shading 1" w:semiHidden="0" w:uiPriority="63" w:unhideWhenUsed="0"/>
+    <w:lsdException w:name="Medium Shading 2" w:semiHidden="0" w:uiPriority="64" w:unhideWhenUsed="0"/>
+    <w:lsdException w:name="Medium List 1" w:semiHidden="0" w:uiPriority="65" w:unhideWhenUsed="0"/>
+    <w:lsdException w:name="Medium List 2" w:semiHidden="0" w:uiPriority="66" w:unhideWhenUsed="0"/>
+    <w:lsdException w:name="Medium Grid 1" w:semiHidden="0" w:uiPriority="67" w:unhideWhenUsed="0"/>
+    <w:lsdException w:name="Medium Grid 2" w:semiHidden="0" w:uiPriority="68" w:unhideWhenUsed="0"/>
+    <w:lsdException w:name="Medium Grid 3" w:semiHidden="0" w:uiPriority="69" w:unhideWhenUsed="0"/>
+    <w:lsdException w:name="Dark List" w:semiHidden="0" w:uiPriority="70" w:unhideWhenUsed="0"/>
+    <w:lsdException w:name="Colorful Shading" w:semiHidden="0" w:uiPriority="71" w:unhideWhenUsed="0"/>
+    <w:lsdException w:name="Colorful List" w:semiHidden="0" w:uiPriority="72" w:unhideWhenUsed="0"/>
+    <w:lsdException w:name="Colorful Grid" w:semiHidden="0" w:uiPriority="73" w:unhideWhenUsed="0"/>
+    <w:lsdException w:name="Light Shading Accent 1" w:semiHidden="0" w:uiPriority="60" w:unhideWhenUsed="0"/>
+    <w:lsdException w:name="Light List Accent 1" w:semiHidden="0" w:uiPriority="61" w:unhideWhenUsed="0"/>
+    <w:lsdException w:name="Light Grid Accent 1" w:semiHidden="0" w:uiPriority="62" w:unhideWhenUsed="0"/>
+    <w:lsdException w:name="Medium Shading 1 Accent 1" w:semiHidden="0" w:uiPriority="63" w:unhideWhenUsed="0"/>
+    <w:lsdException w:name="Medium Shading 2 Accent 1" w:semiHidden="0" w:uiPriority="64" w:unhideWhenUsed="0"/>
+    <w:lsdException w:name="Medium List 1 Accent 1" w:semiHidden="0" w:uiPriority="65" w:unhideWhenUsed="0"/>
+    <w:lsdException w:name="Revision" w:unhideWhenUsed="0"/>
+    <w:lsdException w:name="List Paragraph" w:semiHidden="0" w:uiPriority="34" w:unhideWhenUsed="0" w:qFormat="1"/>
+    <w:lsdException w:name="Quote" w:semiHidden="0" w:uiPriority="29" w:unhideWhenUsed="0" w:qFormat="1"/>
+    <w:lsdException w:name="Intense Quote" w:semiHidden="0" w:uiPriority="30" w:unhideWhenUsed="0" w:qFormat="1"/>
+    <w:lsdException w:name="Medium List 2 Accent 1" w:semiHidden="0" w:uiPriority="66" w:unhideWhenUsed="0"/>
+    <w:lsdException w:name="Medium Grid 1 Accent 1" w:semiHidden="0" w:uiPriority="67" w:unhideWhenUsed="0"/>
+    <w:lsdException w:name="Medium Grid 2 Accent 1" w:semiHidden="0" w:uiPriority="68" w:unhideWhenUsed="0"/>
+    <w:lsdException w:name="Medium Grid 3 Accent 1" w:semiHidden="0" w:uiPriority="69" w:unhideWhenUsed="0"/>
+    <w:lsdException w:name="Dark List Accent 1" w:semiHidden="0" w:uiPriority="70" w:unhideWhenUsed="0"/>
+    <w:lsdException w:name="Colorful Shading Accent 1" w:semiHidden="0" w:uiPriority="71" w:unhideWhenUsed="0"/>
+    <w:lsdException w:name="Colorful List Accent 1" w:semiHidden="0" w:uiPriority="72" w:unhideWhenUsed="0"/>
+    <w:lsdException w:name="Colorful Grid Accent 1" w:semiHidden="0" w:uiPriority="73" w:unhideWhenUsed="0"/>
+    <w:lsdException w:name="Light Shading Accent 2" w:semiHidden="0" w:uiPriority="60" w:unhideWhenUsed="0"/>
+    <w:lsdException w:name="Light List Accent 2" w:semiHidden="0" w:uiPriority="61" w:unhideWhenUsed="0"/>
+    <w:lsdException w:name="Light Grid Accent 2" w:semiHidden="0" w:uiPriority="62" w:unhideWhenUsed="0"/>
+    <w:lsdException w:name="Medium Shading 1 Accent 2" w:semiHidden="0" w:uiPriority="63" w:unhideWhenUsed="0"/>
+    <w:lsdException w:name="Medium Shading 2 Accent 2" w:semiHidden="0" w:uiPriority="64" w:unhideWhenUsed="0"/>
+    <w:lsdException w:name="Medium List 1 Accent 2" w:semiHidden="0" w:uiPriority="65" w:unhideWhenUsed="0"/>
+    <w:lsdException w:name="Medium List 2 Accent 2" w:semiHidden="0" w:uiPriority="66" w:unhideWhenUsed="0"/>
+    <w:lsdException w:name="Medium Grid 1 Accent 2" w:semiHidden="0" w:uiPriority="67" w:unhideWhenUsed="0"/>
+    <w:lsdException w:name="Medium Grid 2 Accent 2" w:semiHidden="0" w:uiPriority="68" w:unhideWhenUsed="0"/>
+    <w:lsdException w:name="Medium Grid 3 Accent 2" w:semiHidden="0" w:uiPriority="69" w:unhideWhenUsed="0"/>
+    <w:lsdException w:name="Dark List Accent 2" w:semiHidden="0" w:uiPriority="70" w:unhideWhenUsed="0"/>
+    <w:lsdException w:name="Colorful Shading Accent 2" w:semiHidden="0" w:uiPriority="71" w:unhideWhenUsed="0"/>
+    <w:lsdException w:name="Colorful List Accent 2" w:semiHidden="0" w:uiPriority="72" w:unhideWhenUsed="0"/>
+    <w:lsdException w:name="Colorful Grid Accent 2" w:semiHidden="0" w:uiPriority="73" w:unhideWhenUsed="0"/>
+    <w:lsdException w:name="Light Shading Accent 3" w:semiHidden="0" w:uiPriority="60" w:unhideWhenUsed="0"/>
+    <w:lsdException w:name="Light List Accent 3" w:semiHidden="0" w:uiPriority="61" w:unhideWhenUsed="0"/>
+    <w:lsdException w:name="Light Grid Accent 3" w:semiHidden="0" w:uiPriority="62" w:unhideWhenUsed="0"/>
+    <w:lsdException w:name="Medium Shading 1 Accent 3" w:semiHidden="0" w:uiPriority="63" w:unhideWhenUsed="0"/>
+    <w:lsdException w:name="Medium Shading 2 Accent 3" w:semiHidden="0" w:uiPriority="64" w:unhideWhenUsed="0"/>
+    <w:lsdException w:name="Medium List 1 Accent 3" w:semiHidden="0" w:uiPriority="65" w:unhideWhenUsed="0"/>
+    <w:lsdException w:name="Medium List 2 Accent 3" w:semiHidden="0" w:uiPriority="66" w:unhideWhenUsed="0"/>
+    <w:lsdException w:name="Medium Grid 1 Accent 3" w:semiHidden="0" w:uiPriority="67" w:unhideWhenUsed="0"/>
+    <w:lsdException w:name="Medium Grid 2 Accent 3" w:semiHidden="0" w:uiPriority="68" w:unhideWhenUsed="0"/>
+    <w:lsdException w:name="Medium Grid 3 Accent 3" w:semiHidden="0" w:uiPriority="69" w:unhideWhenUsed="0"/>
+    <w:lsdException w:name="Dark List Accent 3" w:semiHidden="0" w:uiPriority="70" w:unhideWhenUsed="0"/>
+    <w:lsdException w:name="Colorful Shading Accent 3" w:semiHidden="0" w:uiPriority="71" w:unhideWhenUsed="0"/>
+    <w:lsdException w:name="Colorful List Accent 3" w:semiHidden="0" w:uiPriority="72" w:unhideWhenUsed="0"/>
+    <w:lsdException w:name="Colorful Grid Accent 3" w:semiHidden="0" w:uiPriority="73" w:unhideWhenUsed="0"/>
+    <w:lsdException w:name="Light Shading Accent 4" w:semiHidden="0" w:uiPriority="60" w:unhideWhenUsed="0"/>
+    <w:lsdException w:name="Light List Accent 4" w:semiHidden="0" w:uiPriority="61" w:unhideWhenUsed="0"/>
+    <w:lsdException w:name="Light Grid Accent 4" w:semiHidden="0" w:uiPriority="62" w:unhideWhenUsed="0"/>
+    <w:lsdException w:name="Medium Shading 1 Accent 4" w:semiHidden="0" w:uiPriority="63" w:unhideWhenUsed="0"/>
+    <w:lsdException w:name="Medium Shading 2 Accent 4" w:semiHidden="0" w:uiPriority="64" w:unhideWhenUsed="0"/>
+    <w:lsdException w:name="Medium List 1 Accent 4" w:semiHidden="0" w:uiPriority="65" w:unhideWhenUsed="0"/>
+    <w:lsdException w:name="Medium List 2 Accent 4" w:semiHidden="0" w:uiPriority="66" w:unhideWhenUsed="0"/>
+    <w:lsdException w:name="Medium Grid 1 Accent 4" w:semiHidden="0" w:uiPriority="67" w:unhideWhenUsed="0"/>
+    <w:lsdException w:name="Medium Grid 2 Accent 4" w:semiHidden="0" w:uiPriority="68" w:unhideWhenUsed="0"/>
+    <w:lsdException w:name="Medium Grid 3 Accent 4" w:semiHidden="0" w:uiPriority="69" w:unhideWhenUsed="0"/>
+    <w:lsdException w:name="Dark List Accent 4" w:semiHidden="0" w:uiPriority="70" w:unhideWhenUsed="0"/>
+    <w:lsdException w:name="Colorful Shading Accent 4" w:semiHidden="0" w:uiPriority="71" w:unhideWhenUsed="0"/>
+    <w:lsdException w:name="Colorful List Accent 4" w:semiHidden="0" w:uiPriority="72" w:unhideWhenUsed="0"/>
+    <w:lsdException w:name="Colorful Grid Accent 4" w:semiHidden="0" w:uiPriority="73" w:unhideWhenUsed="0"/>
+    <w:lsdException w:name="Light Shading Accent 5" w:semiHidden="0" w:uiPriority="60" w:unhideWhenUsed="0"/>
+    <w:lsdException w:name="Light List Accent 5" w:semiHidden="0" w:uiPriority="61" w:unhideWhenUsed="0"/>
+    <w:lsdException w:name="Light Grid Accent 5" w:semiHidden="0" w:uiPriority="62" w:unhideWhenUsed="0"/>
+    <w:lsdException w:name="Medium Shading 1 Accent 5" w:semiHidden="0" w:uiPriority="63" w:unhideWhenUsed="0"/>
+    <w:lsdException w:name="Medium Shading 2 Accent 5" w:semiHidden="0" w:uiPriority="64" w:unhideWhenUsed="0"/>
+    <w:lsdException w:name="Medium List 1 Accent 5" w:semiHidden="0" w:uiPriority="65" w:unhideWhenUsed="0"/>
+    <w:lsdException w:name="Medium List 2 Accent 5" w:semiHidden="0" w:uiPriority="66" w:unhideWhenUsed="0"/>
+    <w:lsdException w:name="Medium Grid 1 Accent 5" w:semiHidden="0" w:uiPriority="67" w:unhideWhenUsed="0"/>
+    <w:lsdException w:name="Medium Grid 2 Accent 5" w:semiHidden="0" w:uiPriority="68" w:unhideWhenUsed="0"/>
+    <w:lsdException w:name="Medium Grid 3 Accent 5" w:semiHidden="0" w:uiPriority="69" w:unhideWhenUsed="0"/>
+    <w:lsdException w:name="Dark List Accent 5" w:semiHidden="0" w:uiPriority="70" w:unhideWhenUsed="0"/>
+    <w:lsdException w:name="Colorful Shading Accent 5" w:semiHidden="0" w:uiPriority="71" w:unhideWhenUsed="0"/>
+    <w:lsdException w:name="Colorful List Accent 5" w:semiHidden="0" w:uiPriority="72" w:unhideWhenUsed="0"/>
+    <w:lsdException w:name="Colorful Grid Accent 5" w:semiHidden="0" w:uiPriority="73" w:unhideWhenUsed="0"/>
+    <w:lsdException w:name="Light Shading Accent 6" w:semiHidden="0" w:uiPriority="60" w:unhideWhenUsed="0"/>
+    <w:lsdException w:name="Light List Accent 6" w:semiHidden="0" w:uiPriority="61" w:unhideWhenUsed="0"/>
+    <w:lsdException w:name="Light Grid Accent 6" w:semiHidden="0" w:uiPriority="62" w:unhideWhenUsed="0"/>
+    <w:lsdException w:name="Medium Shading 1 Accent 6" w:semiHidden="0" w:uiPriority="63" w:unhideWhenUsed="0"/>
+    <w:lsdException w:name="Medium Shading 2 Accent 6" w:semiHidden="0" w:uiPriority="64" w:unhideWhenUsed="0"/>
+    <w:lsdException w:name="Medium List 1 Accent 6" w:semiHidden="0" w:uiPriority="65" w:unhideWhenUsed="0"/>
+    <w:lsdException w:name="Medium List 2 Accent 6" w:semiHidden="0" w:uiPriority="66" w:unhideWhenUsed="0"/>
+    <w:lsdException w:name="Medium Grid 1 Accent 6" w:semiHidden="0" w:uiPriority="67" w:unhideWhenUsed="0"/>
+    <w:lsdException w:name="Medium Grid 2 Accent 6" w:semiHidden="0" w:uiPriority="68" w:unhideWhenUsed="0"/>
+    <w:lsdException w:name="Medium Grid 3 Accent 6" w:semiHidden="0" w:uiPriority="69" w:unhideWhenUsed="0"/>
+    <w:lsdException w:name="Dark List Accent 6" w:semiHidden="0" w:uiPriority="70" w:unhideWhenUsed="0"/>
+    <w:lsdException w:name="Colorful Shading Accent 6" w:semiHidden="0" w:uiPriority="71" w:unhideWhenUsed="0"/>
+    <w:lsdException w:name="Colorful List Accent 6" w:semiHidden="0" w:uiPriority="72" w:unhideWhenUsed="0"/>
+    <w:lsdException w:name="Colorful Grid Accent 6" w:semiHidden="0" w:uiPriority="73" w:unhideWhenUsed="0"/>
+    <w:lsdException w:name="Subtle Emphasis" w:semiHidden="0" w:uiPriority="19" w:unhideWhenUsed="0" w:qFormat="1"/>
+    <w:lsdException w:name="Intense Emphasis" w:semiHidden="0" w:uiPriority="21" w:unhideWhenUsed="0" w:qFormat="1"/>
+    <w:lsdException w:name="Subtle Reference" w:semiHidden="0" w:uiPriority="31" w:unhideWhenUsed="0" w:qFormat="1"/>
+    <w:lsdException w:name="Intense Reference" w:semiHidden="0" w:uiPriority="32" w:unhideWhenUsed="0" w:qFormat="1"/>
+    <w:lsdException w:name="Book Title" w:semiHidden="0" w:uiPriority="33" w:unhideWhenUsed="0" w:qFormat="1"/>
+    <w:lsdException w:name="Bibliography" w:uiPriority="37"/>
+    <w:lsdException w:name="TOC Heading" w:uiPriority="39" w:qFormat="1"/>
+  </w:latentStyles>
+  <w:style w:type="paragraph" w:default="1" w:styleId="Normal">
+    <w:name w:val="Normal"/>
+    <w:qFormat/>
+  </w:style>
+  <w:style w:type="character" w:default="1" w:styleId="DefaultParagraphFont">
+    <w:name w:val="Default Paragraph Font"/>
+    <w:uiPriority w:val="1"/>
+    <w:semiHidden/>
+    <w:unhideWhenUsed/>
+  </w:style>
+  <w:style w:type="table" w:default="1" w:styleId="TableNormal">
+    <w:name w:val="Normal Table"/>
+    <w:uiPriority w:val="99"/>
+    <w:semiHidden/>
+    <w:unhideWhenUsed/>
+    <w:tblPr>
+      <w:tblInd w:w="0" w:type="dxa"/>
+      <w:tblCellMar>
+        <w:top w:w="0" w:type="dxa"/>
+        <w:left w:w="108" w:type="dxa"/>
+        <w:bottom w:w="0" w:type="dxa"/>
+        <w:right w:w="108" w:type="dxa"/>
+      </w:tblCellMar>
+    </w:tblPr>
+  </w:style>
+  <w:style w:type="numbering" w:default="1" w:styleId="NoList">
+    <w:name w:val="No List"/>
+    <w:uiPriority w:val="99"/>
+    <w:semiHidden/>
+    <w:unhideWhenUsed/>
   </w:style>
 </w:styles>
 </file>
@@ -7388,7 +7612,7 @@
 </file>
 
 <file path=customXml/itemProps1.xml><?xml version="1.0" encoding="utf-8"?>
-<ds:datastoreItem xmlns:ds="http://schemas.openxmlformats.org/officeDocument/2006/customXml" ds:itemID="{DD28AFA7-EC8C-4F7C-939C-8A0D9BCFAE27}">
+<ds:datastoreItem xmlns:ds="http://schemas.openxmlformats.org/officeDocument/2006/customXml" ds:itemID="{C4F013F0-2EAB-4EEB-9C9A-18B86B681C9A}">
   <ds:schemaRefs>
     <ds:schemaRef ds:uri="http://schemas.openxmlformats.org/officeDocument/2006/bibliography"/>
   </ds:schemaRefs>

</xml_diff>

<commit_message>
Changed API for get item to fetch item for specified category only
</commit_message>
<xml_diff>
--- a/documentation/API Refrence.docx
+++ b/documentation/API Refrence.docx
@@ -28,8 +28,13 @@
         <w:pStyle w:val="Heading1"/>
       </w:pPr>
       <w:r>
-        <w:t>Device/Device_Initialization</w:t>
-      </w:r>
+        <w:t>Device/</w:t>
+      </w:r>
+      <w:proofErr w:type="spellStart"/>
+      <w:r>
+        <w:t>Device_Initialization</w:t>
+      </w:r>
+      <w:proofErr w:type="spellEnd"/>
     </w:p>
     <w:p>
       <w:pPr>
@@ -45,8 +50,16 @@
           <w:szCs w:val="24"/>
         </w:rPr>
         <w:tab/>
+      </w:r>
+      <w:proofErr w:type="gramStart"/>
+      <w:r>
+        <w:rPr>
+          <w:sz w:val="24"/>
+          <w:szCs w:val="24"/>
+        </w:rPr>
         <w:t>Maps the device to a particular table inside the restaurant.</w:t>
       </w:r>
+      <w:proofErr w:type="gramEnd"/>
     </w:p>
     <w:p>
       <w:pPr>
@@ -83,6 +96,8 @@
           <w:szCs w:val="24"/>
         </w:rPr>
       </w:pPr>
+      <w:proofErr w:type="spellStart"/>
+      <w:proofErr w:type="gramStart"/>
       <w:r>
         <w:rPr>
           <w:sz w:val="24"/>
@@ -90,6 +105,8 @@
         </w:rPr>
         <w:t>deviceId</w:t>
       </w:r>
+      <w:proofErr w:type="spellEnd"/>
+      <w:proofErr w:type="gramEnd"/>
       <w:r>
         <w:rPr>
           <w:sz w:val="24"/>
@@ -127,6 +144,8 @@
           <w:szCs w:val="24"/>
         </w:rPr>
       </w:pPr>
+      <w:proofErr w:type="spellStart"/>
+      <w:proofErr w:type="gramStart"/>
       <w:r>
         <w:rPr>
           <w:sz w:val="24"/>
@@ -141,6 +160,8 @@
         </w:rPr>
         <w:t>ame</w:t>
       </w:r>
+      <w:proofErr w:type="spellEnd"/>
+      <w:proofErr w:type="gramEnd"/>
       <w:r>
         <w:rPr>
           <w:sz w:val="24"/>
@@ -314,9 +335,11 @@
             <w:tcW w:w="1460" w:type="dxa"/>
           </w:tcPr>
           <w:p>
+            <w:proofErr w:type="spellStart"/>
             <w:r>
               <w:t>errorMessage</w:t>
             </w:r>
+            <w:proofErr w:type="spellEnd"/>
           </w:p>
         </w:tc>
         <w:tc>
@@ -357,11 +380,19 @@
           <w:rFonts w:ascii="Times New Roman" w:hAnsi="Times New Roman" w:cs="Times New Roman"/>
         </w:rPr>
       </w:pPr>
-      <w:r>
-        <w:rPr>
-          <w:rFonts w:ascii="Times New Roman" w:hAnsi="Times New Roman" w:cs="Times New Roman"/>
-        </w:rPr>
-        <w:t>&lt;?xml version="1.0"?&gt;</w:t>
+      <w:proofErr w:type="gramStart"/>
+      <w:r>
+        <w:rPr>
+          <w:rFonts w:ascii="Times New Roman" w:hAnsi="Times New Roman" w:cs="Times New Roman"/>
+        </w:rPr>
+        <w:t>&lt;?xml</w:t>
+      </w:r>
+      <w:proofErr w:type="gramEnd"/>
+      <w:r>
+        <w:rPr>
+          <w:rFonts w:ascii="Times New Roman" w:hAnsi="Times New Roman" w:cs="Times New Roman"/>
+        </w:rPr>
+        <w:t xml:space="preserve"> version="1.0"?&gt;</w:t>
       </w:r>
     </w:p>
     <w:p>
@@ -375,13 +406,55 @@
         <w:rPr>
           <w:rFonts w:ascii="Times New Roman" w:hAnsi="Times New Roman" w:cs="Times New Roman"/>
         </w:rPr>
-        <w:t>&lt;initStatus failure=”0</w:t>
-      </w:r>
-      <w:r>
-        <w:rPr>
-          <w:rFonts w:ascii="Times New Roman" w:hAnsi="Times New Roman" w:cs="Times New Roman"/>
-        </w:rPr>
-        <w:t>” errorMessage=””&gt;&lt;/initStatus&gt;</w:t>
+        <w:t>&lt;</w:t>
+      </w:r>
+      <w:proofErr w:type="spellStart"/>
+      <w:r>
+        <w:rPr>
+          <w:rFonts w:ascii="Times New Roman" w:hAnsi="Times New Roman" w:cs="Times New Roman"/>
+        </w:rPr>
+        <w:t>initStatus</w:t>
+      </w:r>
+      <w:proofErr w:type="spellEnd"/>
+      <w:r>
+        <w:rPr>
+          <w:rFonts w:ascii="Times New Roman" w:hAnsi="Times New Roman" w:cs="Times New Roman"/>
+        </w:rPr>
+        <w:t xml:space="preserve"> failure=”0</w:t>
+      </w:r>
+      <w:r>
+        <w:rPr>
+          <w:rFonts w:ascii="Times New Roman" w:hAnsi="Times New Roman" w:cs="Times New Roman"/>
+        </w:rPr>
+        <w:t xml:space="preserve">” </w:t>
+      </w:r>
+      <w:proofErr w:type="spellStart"/>
+      <w:r>
+        <w:rPr>
+          <w:rFonts w:ascii="Times New Roman" w:hAnsi="Times New Roman" w:cs="Times New Roman"/>
+        </w:rPr>
+        <w:t>errorMessage</w:t>
+      </w:r>
+      <w:proofErr w:type="spellEnd"/>
+      <w:r>
+        <w:rPr>
+          <w:rFonts w:ascii="Times New Roman" w:hAnsi="Times New Roman" w:cs="Times New Roman"/>
+        </w:rPr>
+        <w:t>=””&gt;&lt;/</w:t>
+      </w:r>
+      <w:proofErr w:type="spellStart"/>
+      <w:r>
+        <w:rPr>
+          <w:rFonts w:ascii="Times New Roman" w:hAnsi="Times New Roman" w:cs="Times New Roman"/>
+        </w:rPr>
+        <w:t>initStatus</w:t>
+      </w:r>
+      <w:proofErr w:type="spellEnd"/>
+      <w:r>
+        <w:rPr>
+          <w:rFonts w:ascii="Times New Roman" w:hAnsi="Times New Roman" w:cs="Times New Roman"/>
+        </w:rPr>
+        <w:t>&gt;</w:t>
       </w:r>
     </w:p>
     <w:p>
@@ -404,8 +477,13 @@
       </w:pPr>
       <w:r>
         <w:lastRenderedPageBreak/>
-        <w:t>Menu/Insert_Menu_Category</w:t>
-      </w:r>
+        <w:t>Menu/</w:t>
+      </w:r>
+      <w:proofErr w:type="spellStart"/>
+      <w:r>
+        <w:t>Insert_Menu_Category</w:t>
+      </w:r>
+      <w:proofErr w:type="spellEnd"/>
     </w:p>
     <w:p>
       <w:pPr>
@@ -459,12 +537,21 @@
           <w:szCs w:val="24"/>
         </w:rPr>
       </w:pPr>
-      <w:r>
-        <w:rPr>
-          <w:sz w:val="24"/>
-          <w:szCs w:val="24"/>
-        </w:rPr>
-        <w:t xml:space="preserve">category </w:t>
+      <w:proofErr w:type="gramStart"/>
+      <w:r>
+        <w:rPr>
+          <w:sz w:val="24"/>
+          <w:szCs w:val="24"/>
+        </w:rPr>
+        <w:t>category</w:t>
+      </w:r>
+      <w:proofErr w:type="gramEnd"/>
+      <w:r>
+        <w:rPr>
+          <w:sz w:val="24"/>
+          <w:szCs w:val="24"/>
+        </w:rPr>
+        <w:t xml:space="preserve"> </w:t>
       </w:r>
       <w:r>
         <w:rPr>
@@ -490,6 +577,7 @@
           <w:szCs w:val="24"/>
         </w:rPr>
       </w:pPr>
+      <w:proofErr w:type="gramStart"/>
       <w:r>
         <w:rPr>
           <w:sz w:val="24"/>
@@ -504,6 +592,7 @@
         </w:rPr>
         <w:t>riority</w:t>
       </w:r>
+      <w:proofErr w:type="gramEnd"/>
       <w:r>
         <w:rPr>
           <w:sz w:val="24"/>
@@ -641,9 +730,11 @@
             <w:tcW w:w="1460" w:type="dxa"/>
           </w:tcPr>
           <w:p>
+            <w:proofErr w:type="spellStart"/>
             <w:r>
               <w:t>errorMessage</w:t>
             </w:r>
+            <w:proofErr w:type="spellEnd"/>
           </w:p>
         </w:tc>
         <w:tc>
@@ -684,24 +775,46 @@
           <w:rFonts w:ascii="Times New Roman" w:hAnsi="Times New Roman" w:cs="Times New Roman"/>
         </w:rPr>
       </w:pPr>
-      <w:r>
-        <w:rPr>
-          <w:rFonts w:ascii="Times New Roman" w:hAnsi="Times New Roman" w:cs="Times New Roman"/>
-        </w:rPr>
-        <w:t>&lt;?xml version="1.0"?&gt;</w:t>
-      </w:r>
-    </w:p>
-    <w:p>
-      <w:pPr>
-        <w:rPr>
-          <w:rFonts w:ascii="Times New Roman" w:hAnsi="Times New Roman" w:cs="Times New Roman"/>
-        </w:rPr>
-      </w:pPr>
-      <w:r>
-        <w:rPr>
-          <w:rFonts w:ascii="Times New Roman" w:hAnsi="Times New Roman" w:cs="Times New Roman"/>
-        </w:rPr>
-        <w:t>&lt;insertMenuCategory failure=”</w:t>
+      <w:proofErr w:type="gramStart"/>
+      <w:r>
+        <w:rPr>
+          <w:rFonts w:ascii="Times New Roman" w:hAnsi="Times New Roman" w:cs="Times New Roman"/>
+        </w:rPr>
+        <w:t>&lt;?xml</w:t>
+      </w:r>
+      <w:proofErr w:type="gramEnd"/>
+      <w:r>
+        <w:rPr>
+          <w:rFonts w:ascii="Times New Roman" w:hAnsi="Times New Roman" w:cs="Times New Roman"/>
+        </w:rPr>
+        <w:t xml:space="preserve"> version="1.0"?&gt;</w:t>
+      </w:r>
+    </w:p>
+    <w:p>
+      <w:pPr>
+        <w:rPr>
+          <w:rFonts w:ascii="Times New Roman" w:hAnsi="Times New Roman" w:cs="Times New Roman"/>
+        </w:rPr>
+      </w:pPr>
+      <w:r>
+        <w:rPr>
+          <w:rFonts w:ascii="Times New Roman" w:hAnsi="Times New Roman" w:cs="Times New Roman"/>
+        </w:rPr>
+        <w:t>&lt;</w:t>
+      </w:r>
+      <w:proofErr w:type="spellStart"/>
+      <w:r>
+        <w:rPr>
+          <w:rFonts w:ascii="Times New Roman" w:hAnsi="Times New Roman" w:cs="Times New Roman"/>
+        </w:rPr>
+        <w:t>insertMenuCategory</w:t>
+      </w:r>
+      <w:proofErr w:type="spellEnd"/>
+      <w:r>
+        <w:rPr>
+          <w:rFonts w:ascii="Times New Roman" w:hAnsi="Times New Roman" w:cs="Times New Roman"/>
+        </w:rPr>
+        <w:t xml:space="preserve"> failure=”</w:t>
       </w:r>
       <w:r>
         <w:rPr>
@@ -713,7 +826,35 @@
         <w:rPr>
           <w:rFonts w:ascii="Times New Roman" w:hAnsi="Times New Roman" w:cs="Times New Roman"/>
         </w:rPr>
-        <w:t>” errorMessage=””&gt;&lt;/insertMenuCategory&gt;</w:t>
+        <w:t xml:space="preserve">” </w:t>
+      </w:r>
+      <w:proofErr w:type="spellStart"/>
+      <w:r>
+        <w:rPr>
+          <w:rFonts w:ascii="Times New Roman" w:hAnsi="Times New Roman" w:cs="Times New Roman"/>
+        </w:rPr>
+        <w:t>errorMessage</w:t>
+      </w:r>
+      <w:proofErr w:type="spellEnd"/>
+      <w:r>
+        <w:rPr>
+          <w:rFonts w:ascii="Times New Roman" w:hAnsi="Times New Roman" w:cs="Times New Roman"/>
+        </w:rPr>
+        <w:t>=””&gt;&lt;/</w:t>
+      </w:r>
+      <w:proofErr w:type="spellStart"/>
+      <w:r>
+        <w:rPr>
+          <w:rFonts w:ascii="Times New Roman" w:hAnsi="Times New Roman" w:cs="Times New Roman"/>
+        </w:rPr>
+        <w:t>insertMenuCategory</w:t>
+      </w:r>
+      <w:proofErr w:type="spellEnd"/>
+      <w:r>
+        <w:rPr>
+          <w:rFonts w:ascii="Times New Roman" w:hAnsi="Times New Roman" w:cs="Times New Roman"/>
+        </w:rPr>
+        <w:t>&gt;</w:t>
       </w:r>
     </w:p>
     <w:p/>
@@ -744,7 +885,11 @@
       </w:pPr>
       <w:r>
         <w:lastRenderedPageBreak/>
-        <w:t>Menu/Get</w:t>
+        <w:t>Menu/</w:t>
+      </w:r>
+      <w:proofErr w:type="spellStart"/>
+      <w:r>
+        <w:t>Get</w:t>
       </w:r>
       <w:r>
         <w:t>CategoryL</w:t>
@@ -752,6 +897,7 @@
       <w:r>
         <w:t>ist</w:t>
       </w:r>
+      <w:proofErr w:type="spellEnd"/>
     </w:p>
     <w:p>
       <w:pPr>
@@ -942,9 +1088,11 @@
             <w:tcW w:w="1460" w:type="dxa"/>
           </w:tcPr>
           <w:p>
+            <w:proofErr w:type="spellStart"/>
             <w:r>
               <w:t>errorMessage</w:t>
             </w:r>
+            <w:proofErr w:type="spellEnd"/>
           </w:p>
         </w:tc>
         <w:tc>
@@ -1027,9 +1175,11 @@
             <w:tcW w:w="1728" w:type="dxa"/>
           </w:tcPr>
           <w:p>
+            <w:proofErr w:type="spellStart"/>
             <w:r>
               <w:t>categoryName</w:t>
             </w:r>
+            <w:proofErr w:type="spellEnd"/>
           </w:p>
         </w:tc>
         <w:tc>
@@ -1070,30 +1220,60 @@
           <w:rFonts w:ascii="Times New Roman" w:hAnsi="Times New Roman" w:cs="Times New Roman"/>
         </w:rPr>
       </w:pPr>
-      <w:r>
-        <w:rPr>
-          <w:rFonts w:ascii="Times New Roman" w:hAnsi="Times New Roman" w:cs="Times New Roman"/>
-        </w:rPr>
-        <w:t>&lt;?xml version="1.0"?&gt;</w:t>
-      </w:r>
-    </w:p>
-    <w:p>
-      <w:pPr>
-        <w:rPr>
-          <w:rFonts w:ascii="Times New Roman" w:hAnsi="Times New Roman" w:cs="Times New Roman"/>
-        </w:rPr>
-      </w:pPr>
-      <w:r>
-        <w:rPr>
-          <w:rFonts w:ascii="Times New Roman" w:hAnsi="Times New Roman" w:cs="Times New Roman"/>
-        </w:rPr>
-        <w:t>&lt;CategoryList</w:t>
-      </w:r>
-      <w:r>
-        <w:rPr>
-          <w:rFonts w:ascii="Times New Roman" w:hAnsi="Times New Roman" w:cs="Times New Roman"/>
-        </w:rPr>
-        <w:t xml:space="preserve"> failure=”0” errorMessage=””</w:t>
+      <w:proofErr w:type="gramStart"/>
+      <w:r>
+        <w:rPr>
+          <w:rFonts w:ascii="Times New Roman" w:hAnsi="Times New Roman" w:cs="Times New Roman"/>
+        </w:rPr>
+        <w:t>&lt;?xml</w:t>
+      </w:r>
+      <w:proofErr w:type="gramEnd"/>
+      <w:r>
+        <w:rPr>
+          <w:rFonts w:ascii="Times New Roman" w:hAnsi="Times New Roman" w:cs="Times New Roman"/>
+        </w:rPr>
+        <w:t xml:space="preserve"> version="1.0"?&gt;</w:t>
+      </w:r>
+    </w:p>
+    <w:p>
+      <w:pPr>
+        <w:rPr>
+          <w:rFonts w:ascii="Times New Roman" w:hAnsi="Times New Roman" w:cs="Times New Roman"/>
+        </w:rPr>
+      </w:pPr>
+      <w:r>
+        <w:rPr>
+          <w:rFonts w:ascii="Times New Roman" w:hAnsi="Times New Roman" w:cs="Times New Roman"/>
+        </w:rPr>
+        <w:t>&lt;</w:t>
+      </w:r>
+      <w:proofErr w:type="spellStart"/>
+      <w:r>
+        <w:rPr>
+          <w:rFonts w:ascii="Times New Roman" w:hAnsi="Times New Roman" w:cs="Times New Roman"/>
+        </w:rPr>
+        <w:t>CategoryList</w:t>
+      </w:r>
+      <w:proofErr w:type="spellEnd"/>
+      <w:r>
+        <w:rPr>
+          <w:rFonts w:ascii="Times New Roman" w:hAnsi="Times New Roman" w:cs="Times New Roman"/>
+        </w:rPr>
+        <w:t xml:space="preserve"> failure=”0” </w:t>
+      </w:r>
+      <w:proofErr w:type="spellStart"/>
+      <w:r>
+        <w:rPr>
+          <w:rFonts w:ascii="Times New Roman" w:hAnsi="Times New Roman" w:cs="Times New Roman"/>
+        </w:rPr>
+        <w:t>errorMessage</w:t>
+      </w:r>
+      <w:proofErr w:type="spellEnd"/>
+      <w:r>
+        <w:rPr>
+          <w:rFonts w:ascii="Times New Roman" w:hAnsi="Times New Roman" w:cs="Times New Roman"/>
+        </w:rPr>
+        <w:t>=””</w:t>
       </w:r>
       <w:r>
         <w:rPr>
@@ -1113,7 +1293,21 @@
         <w:rPr>
           <w:rFonts w:ascii="Times New Roman" w:hAnsi="Times New Roman" w:cs="Times New Roman"/>
         </w:rPr>
-        <w:t>&lt;Category id=”1” categoryName=”Starters”&gt;&lt;/Category&gt;</w:t>
+        <w:t xml:space="preserve">&lt;Category id=”1” </w:t>
+      </w:r>
+      <w:proofErr w:type="spellStart"/>
+      <w:r>
+        <w:rPr>
+          <w:rFonts w:ascii="Times New Roman" w:hAnsi="Times New Roman" w:cs="Times New Roman"/>
+        </w:rPr>
+        <w:t>categoryName</w:t>
+      </w:r>
+      <w:proofErr w:type="spellEnd"/>
+      <w:r>
+        <w:rPr>
+          <w:rFonts w:ascii="Times New Roman" w:hAnsi="Times New Roman" w:cs="Times New Roman"/>
+        </w:rPr>
+        <w:t>=”Starters”&gt;&lt;/Category&gt;</w:t>
       </w:r>
     </w:p>
     <w:p>
@@ -1127,7 +1321,21 @@
         <w:rPr>
           <w:rFonts w:ascii="Times New Roman" w:hAnsi="Times New Roman" w:cs="Times New Roman"/>
         </w:rPr>
-        <w:t>&lt;Category id=”2” categoryName=”Fresh Juices”&gt;&lt;/Category&gt;</w:t>
+        <w:t xml:space="preserve">&lt;Category id=”2” </w:t>
+      </w:r>
+      <w:proofErr w:type="spellStart"/>
+      <w:r>
+        <w:rPr>
+          <w:rFonts w:ascii="Times New Roman" w:hAnsi="Times New Roman" w:cs="Times New Roman"/>
+        </w:rPr>
+        <w:t>categoryName</w:t>
+      </w:r>
+      <w:proofErr w:type="spellEnd"/>
+      <w:r>
+        <w:rPr>
+          <w:rFonts w:ascii="Times New Roman" w:hAnsi="Times New Roman" w:cs="Times New Roman"/>
+        </w:rPr>
+        <w:t>=”Fresh Juices”&gt;&lt;/Category&gt;</w:t>
       </w:r>
     </w:p>
     <w:p>
@@ -1141,20 +1349,48 @@
         <w:rPr>
           <w:rFonts w:ascii="Times New Roman" w:hAnsi="Times New Roman" w:cs="Times New Roman"/>
         </w:rPr>
-        <w:t>&lt;Category id=”3” categoryName=”Main Course”&gt;&lt;/Category&gt;</w:t>
-      </w:r>
-    </w:p>
-    <w:p>
-      <w:pPr>
-        <w:rPr>
-          <w:rFonts w:ascii="Times New Roman" w:hAnsi="Times New Roman" w:cs="Times New Roman"/>
-        </w:rPr>
-      </w:pPr>
-      <w:r>
-        <w:rPr>
-          <w:rFonts w:ascii="Times New Roman" w:hAnsi="Times New Roman" w:cs="Times New Roman"/>
-        </w:rPr>
-        <w:t>&lt;/CategoryList&gt;</w:t>
+        <w:t xml:space="preserve">&lt;Category id=”3” </w:t>
+      </w:r>
+      <w:proofErr w:type="spellStart"/>
+      <w:r>
+        <w:rPr>
+          <w:rFonts w:ascii="Times New Roman" w:hAnsi="Times New Roman" w:cs="Times New Roman"/>
+        </w:rPr>
+        <w:t>categoryName</w:t>
+      </w:r>
+      <w:proofErr w:type="spellEnd"/>
+      <w:r>
+        <w:rPr>
+          <w:rFonts w:ascii="Times New Roman" w:hAnsi="Times New Roman" w:cs="Times New Roman"/>
+        </w:rPr>
+        <w:t>=”Main Course”&gt;&lt;/Category&gt;</w:t>
+      </w:r>
+    </w:p>
+    <w:p>
+      <w:pPr>
+        <w:rPr>
+          <w:rFonts w:ascii="Times New Roman" w:hAnsi="Times New Roman" w:cs="Times New Roman"/>
+        </w:rPr>
+      </w:pPr>
+      <w:r>
+        <w:rPr>
+          <w:rFonts w:ascii="Times New Roman" w:hAnsi="Times New Roman" w:cs="Times New Roman"/>
+        </w:rPr>
+        <w:t>&lt;/</w:t>
+      </w:r>
+      <w:proofErr w:type="spellStart"/>
+      <w:r>
+        <w:rPr>
+          <w:rFonts w:ascii="Times New Roman" w:hAnsi="Times New Roman" w:cs="Times New Roman"/>
+        </w:rPr>
+        <w:t>CategoryList</w:t>
+      </w:r>
+      <w:proofErr w:type="spellEnd"/>
+      <w:r>
+        <w:rPr>
+          <w:rFonts w:ascii="Times New Roman" w:hAnsi="Times New Roman" w:cs="Times New Roman"/>
+        </w:rPr>
+        <w:t>&gt;</w:t>
       </w:r>
     </w:p>
     <w:p/>
@@ -1169,7 +1405,11 @@
       </w:pPr>
       <w:r>
         <w:lastRenderedPageBreak/>
-        <w:t>Menu/Get</w:t>
+        <w:t>Menu/</w:t>
+      </w:r>
+      <w:proofErr w:type="spellStart"/>
+      <w:r>
+        <w:t>Get</w:t>
       </w:r>
       <w:r>
         <w:t>MenuListF</w:t>
@@ -1183,6 +1423,7 @@
       <w:r>
         <w:t>ategory</w:t>
       </w:r>
+      <w:proofErr w:type="spellEnd"/>
     </w:p>
     <w:p>
       <w:pPr>
@@ -1244,6 +1485,8 @@
           <w:szCs w:val="24"/>
         </w:rPr>
       </w:pPr>
+      <w:proofErr w:type="spellStart"/>
+      <w:proofErr w:type="gramStart"/>
       <w:r>
         <w:rPr>
           <w:sz w:val="24"/>
@@ -1251,6 +1494,8 @@
         </w:rPr>
         <w:t>categoryId</w:t>
       </w:r>
+      <w:proofErr w:type="spellEnd"/>
+      <w:proofErr w:type="gramEnd"/>
       <w:r>
         <w:rPr>
           <w:sz w:val="24"/>
@@ -1389,9 +1634,11 @@
             <w:tcW w:w="1460" w:type="dxa"/>
           </w:tcPr>
           <w:p>
+            <w:proofErr w:type="spellStart"/>
             <w:r>
               <w:t>errorMessage</w:t>
             </w:r>
+            <w:proofErr w:type="spellEnd"/>
           </w:p>
         </w:tc>
         <w:tc>
@@ -1489,11 +1736,19 @@
           <w:rFonts w:ascii="Times New Roman" w:hAnsi="Times New Roman" w:cs="Times New Roman"/>
         </w:rPr>
       </w:pPr>
-      <w:r>
-        <w:rPr>
-          <w:rFonts w:ascii="Times New Roman" w:hAnsi="Times New Roman" w:cs="Times New Roman"/>
-        </w:rPr>
-        <w:t>&lt;?xml version="1.0"?&gt;</w:t>
+      <w:proofErr w:type="gramStart"/>
+      <w:r>
+        <w:rPr>
+          <w:rFonts w:ascii="Times New Roman" w:hAnsi="Times New Roman" w:cs="Times New Roman"/>
+        </w:rPr>
+        <w:t>&lt;?xml</w:t>
+      </w:r>
+      <w:proofErr w:type="gramEnd"/>
+      <w:r>
+        <w:rPr>
+          <w:rFonts w:ascii="Times New Roman" w:hAnsi="Times New Roman" w:cs="Times New Roman"/>
+        </w:rPr>
+        <w:t xml:space="preserve"> version="1.0"?&gt;</w:t>
       </w:r>
     </w:p>
     <w:p>
@@ -1508,12 +1763,14 @@
         </w:rPr>
         <w:t>&lt;</w:t>
       </w:r>
+      <w:proofErr w:type="spellStart"/>
       <w:r>
         <w:rPr>
           <w:rFonts w:ascii="Times New Roman" w:hAnsi="Times New Roman" w:cs="Times New Roman"/>
         </w:rPr>
         <w:t>menuList</w:t>
       </w:r>
+      <w:proofErr w:type="spellEnd"/>
       <w:r>
         <w:rPr>
           <w:rFonts w:ascii="Times New Roman" w:hAnsi="Times New Roman" w:cs="Times New Roman"/>
@@ -1524,7 +1781,21 @@
         <w:rPr>
           <w:rFonts w:ascii="Times New Roman" w:hAnsi="Times New Roman" w:cs="Times New Roman"/>
         </w:rPr>
-        <w:t>” errorMessage=””&gt;</w:t>
+        <w:t xml:space="preserve">” </w:t>
+      </w:r>
+      <w:proofErr w:type="spellStart"/>
+      <w:r>
+        <w:rPr>
+          <w:rFonts w:ascii="Times New Roman" w:hAnsi="Times New Roman" w:cs="Times New Roman"/>
+        </w:rPr>
+        <w:t>errorMessage</w:t>
+      </w:r>
+      <w:proofErr w:type="spellEnd"/>
+      <w:r>
+        <w:rPr>
+          <w:rFonts w:ascii="Times New Roman" w:hAnsi="Times New Roman" w:cs="Times New Roman"/>
+        </w:rPr>
+        <w:t>=””&gt;</w:t>
       </w:r>
     </w:p>
     <w:p>
@@ -1538,22 +1809,85 @@
         <w:rPr>
           <w:rFonts w:ascii="Times New Roman" w:hAnsi="Times New Roman" w:cs="Times New Roman"/>
         </w:rPr>
-        <w:t>&lt;menuItems id=”1”</w:t>
-      </w:r>
-      <w:r>
-        <w:rPr>
-          <w:rFonts w:ascii="Times New Roman" w:hAnsi="Times New Roman" w:cs="Times New Roman"/>
-        </w:rPr>
-        <w:t xml:space="preserve"> name=”Some name” rating=”7” veg=”1”</w:t>
-      </w:r>
+        <w:t>&lt;</w:t>
+      </w:r>
+      <w:proofErr w:type="spellStart"/>
+      <w:r>
+        <w:rPr>
+          <w:rFonts w:ascii="Times New Roman" w:hAnsi="Times New Roman" w:cs="Times New Roman"/>
+        </w:rPr>
+        <w:t>menuItems</w:t>
+      </w:r>
+      <w:proofErr w:type="spellEnd"/>
+      <w:r>
+        <w:rPr>
+          <w:rFonts w:ascii="Times New Roman" w:hAnsi="Times New Roman" w:cs="Times New Roman"/>
+        </w:rPr>
+        <w:t xml:space="preserve"> id=”1”</w:t>
+      </w:r>
+      <w:r>
+        <w:rPr>
+          <w:rFonts w:ascii="Times New Roman" w:hAnsi="Times New Roman" w:cs="Times New Roman"/>
+        </w:rPr>
+        <w:t xml:space="preserve"> name=”Some name” rating=”7” veg=”1” image=”image.PNG”</w:t>
+      </w:r>
+      <w:r>
+        <w:rPr>
+          <w:rFonts w:ascii="Times New Roman" w:hAnsi="Times New Roman" w:cs="Times New Roman"/>
+        </w:rPr>
+        <w:t>&gt;</w:t>
+      </w:r>
+    </w:p>
+    <w:p>
+      <w:pPr>
+        <w:ind w:firstLine="720"/>
+        <w:rPr>
+          <w:rFonts w:ascii="Times New Roman" w:hAnsi="Times New Roman" w:cs="Times New Roman"/>
+        </w:rPr>
+      </w:pPr>
+      <w:r>
+        <w:rPr>
+          <w:rFonts w:ascii="Times New Roman" w:hAnsi="Times New Roman" w:cs="Times New Roman"/>
+        </w:rPr>
+        <w:t>&lt;</w:t>
+      </w:r>
+      <w:proofErr w:type="spellStart"/>
+      <w:r>
+        <w:rPr>
+          <w:rFonts w:ascii="Times New Roman" w:hAnsi="Times New Roman" w:cs="Times New Roman"/>
+        </w:rPr>
+        <w:t>menuItems</w:t>
+      </w:r>
+      <w:proofErr w:type="spellEnd"/>
+      <w:r>
+        <w:rPr>
+          <w:rFonts w:ascii="Times New Roman" w:hAnsi="Times New Roman" w:cs="Times New Roman"/>
+        </w:rPr>
+        <w:t xml:space="preserve"> id=”2”&gt;</w:t>
+      </w:r>
+    </w:p>
+    <w:p>
+      <w:pPr>
+        <w:rPr>
+          <w:rFonts w:ascii="Times New Roman" w:hAnsi="Times New Roman" w:cs="Times New Roman"/>
+        </w:rPr>
+      </w:pPr>
       <w:bookmarkStart w:id="0" w:name="_GoBack"/>
       <w:bookmarkEnd w:id="0"/>
       <w:r>
         <w:rPr>
           <w:rFonts w:ascii="Times New Roman" w:hAnsi="Times New Roman" w:cs="Times New Roman"/>
         </w:rPr>
-        <w:t xml:space="preserve"> image=”image.PNG”</w:t>
-      </w:r>
+        <w:t>&lt;/</w:t>
+      </w:r>
+      <w:proofErr w:type="spellStart"/>
+      <w:r>
+        <w:rPr>
+          <w:rFonts w:ascii="Times New Roman" w:hAnsi="Times New Roman" w:cs="Times New Roman"/>
+        </w:rPr>
+        <w:t>menuList</w:t>
+      </w:r>
+      <w:proofErr w:type="spellEnd"/>
       <w:r>
         <w:rPr>
           <w:rFonts w:ascii="Times New Roman" w:hAnsi="Times New Roman" w:cs="Times New Roman"/>
@@ -1561,45 +1895,6 @@
         <w:t>&gt;</w:t>
       </w:r>
     </w:p>
-    <w:p>
-      <w:pPr>
-        <w:ind w:firstLine="720"/>
-        <w:rPr>
-          <w:rFonts w:ascii="Times New Roman" w:hAnsi="Times New Roman" w:cs="Times New Roman"/>
-        </w:rPr>
-      </w:pPr>
-      <w:r>
-        <w:rPr>
-          <w:rFonts w:ascii="Times New Roman" w:hAnsi="Times New Roman" w:cs="Times New Roman"/>
-        </w:rPr>
-        <w:t>&lt;menuItems id=”2”&gt;</w:t>
-      </w:r>
-    </w:p>
-    <w:p>
-      <w:pPr>
-        <w:rPr>
-          <w:rFonts w:ascii="Times New Roman" w:hAnsi="Times New Roman" w:cs="Times New Roman"/>
-        </w:rPr>
-      </w:pPr>
-      <w:r>
-        <w:rPr>
-          <w:rFonts w:ascii="Times New Roman" w:hAnsi="Times New Roman" w:cs="Times New Roman"/>
-        </w:rPr>
-        <w:t>&lt;/</w:t>
-      </w:r>
-      <w:r>
-        <w:rPr>
-          <w:rFonts w:ascii="Times New Roman" w:hAnsi="Times New Roman" w:cs="Times New Roman"/>
-        </w:rPr>
-        <w:t>menuList</w:t>
-      </w:r>
-      <w:r>
-        <w:rPr>
-          <w:rFonts w:ascii="Times New Roman" w:hAnsi="Times New Roman" w:cs="Times New Roman"/>
-        </w:rPr>
-        <w:t>&gt;</w:t>
-      </w:r>
-    </w:p>
     <w:p/>
     <w:p>
       <w:pPr>
@@ -1607,8 +1902,13 @@
       </w:pPr>
       <w:r>
         <w:lastRenderedPageBreak/>
-        <w:t>Menu/Insert_Menu_Items</w:t>
-      </w:r>
+        <w:t>Menu/</w:t>
+      </w:r>
+      <w:proofErr w:type="spellStart"/>
+      <w:r>
+        <w:t>Insert_Menu_Items</w:t>
+      </w:r>
+      <w:proofErr w:type="spellEnd"/>
     </w:p>
     <w:p>
       <w:pPr>
@@ -1624,8 +1924,16 @@
           <w:szCs w:val="24"/>
         </w:rPr>
         <w:tab/>
+      </w:r>
+      <w:proofErr w:type="gramStart"/>
+      <w:r>
+        <w:rPr>
+          <w:sz w:val="24"/>
+          <w:szCs w:val="24"/>
+        </w:rPr>
         <w:t>Inserting detailed information about dishes/menu items available in the restaurant.</w:t>
       </w:r>
+      <w:proofErr w:type="gramEnd"/>
     </w:p>
     <w:p>
       <w:pPr>
@@ -1670,12 +1978,23 @@
           <w:szCs w:val="24"/>
         </w:rPr>
       </w:pPr>
-      <w:r>
-        <w:rPr>
-          <w:sz w:val="24"/>
-          <w:szCs w:val="24"/>
-        </w:rPr>
-        <w:t xml:space="preserve">menuName </w:t>
+      <w:proofErr w:type="spellStart"/>
+      <w:proofErr w:type="gramStart"/>
+      <w:r>
+        <w:rPr>
+          <w:sz w:val="24"/>
+          <w:szCs w:val="24"/>
+        </w:rPr>
+        <w:t>menuName</w:t>
+      </w:r>
+      <w:proofErr w:type="spellEnd"/>
+      <w:proofErr w:type="gramEnd"/>
+      <w:r>
+        <w:rPr>
+          <w:sz w:val="24"/>
+          <w:szCs w:val="24"/>
+        </w:rPr>
+        <w:t xml:space="preserve"> </w:t>
       </w:r>
       <w:r>
         <w:rPr>
@@ -1701,6 +2020,8 @@
           <w:szCs w:val="24"/>
         </w:rPr>
       </w:pPr>
+      <w:proofErr w:type="spellStart"/>
+      <w:proofErr w:type="gramStart"/>
       <w:r>
         <w:rPr>
           <w:sz w:val="24"/>
@@ -1708,6 +2029,8 @@
         </w:rPr>
         <w:t>menuCategory</w:t>
       </w:r>
+      <w:proofErr w:type="spellEnd"/>
+      <w:proofErr w:type="gramEnd"/>
       <w:r>
         <w:rPr>
           <w:sz w:val="24"/>
@@ -1731,12 +2054,23 @@
           <w:szCs w:val="24"/>
         </w:rPr>
       </w:pPr>
-      <w:r>
-        <w:rPr>
-          <w:sz w:val="24"/>
-          <w:szCs w:val="24"/>
-        </w:rPr>
-        <w:t xml:space="preserve">menuDesc   </w:t>
+      <w:proofErr w:type="spellStart"/>
+      <w:proofErr w:type="gramStart"/>
+      <w:r>
+        <w:rPr>
+          <w:sz w:val="24"/>
+          <w:szCs w:val="24"/>
+        </w:rPr>
+        <w:t>menuDesc</w:t>
+      </w:r>
+      <w:proofErr w:type="spellEnd"/>
+      <w:proofErr w:type="gramEnd"/>
+      <w:r>
+        <w:rPr>
+          <w:sz w:val="24"/>
+          <w:szCs w:val="24"/>
+        </w:rPr>
+        <w:t xml:space="preserve">   </w:t>
       </w:r>
       <w:r>
         <w:rPr>
@@ -1763,6 +2097,7 @@
           <w:szCs w:val="24"/>
         </w:rPr>
       </w:pPr>
+      <w:proofErr w:type="gramStart"/>
       <w:r>
         <w:rPr>
           <w:sz w:val="24"/>
@@ -1800,6 +2135,7 @@
         </w:rPr>
         <w:t xml:space="preserve"> dish with dimension 128x128.</w:t>
       </w:r>
+      <w:proofErr w:type="gramEnd"/>
     </w:p>
     <w:p>
       <w:pPr>
@@ -1809,6 +2145,7 @@
           <w:szCs w:val="24"/>
         </w:rPr>
       </w:pPr>
+      <w:proofErr w:type="gramStart"/>
       <w:r>
         <w:rPr>
           <w:sz w:val="24"/>
@@ -1832,6 +2169,7 @@
         <w:tab/>
         <w:t>– (Mandatory) – An image of the dish with dimension 300x300.</w:t>
       </w:r>
+      <w:proofErr w:type="gramEnd"/>
     </w:p>
     <w:p>
       <w:pPr>
@@ -1841,12 +2179,23 @@
           <w:szCs w:val="24"/>
         </w:rPr>
       </w:pPr>
-      <w:r>
-        <w:rPr>
-          <w:sz w:val="24"/>
-          <w:szCs w:val="24"/>
-        </w:rPr>
-        <w:t xml:space="preserve">menuCalorieCount </w:t>
+      <w:proofErr w:type="spellStart"/>
+      <w:proofErr w:type="gramStart"/>
+      <w:r>
+        <w:rPr>
+          <w:sz w:val="24"/>
+          <w:szCs w:val="24"/>
+        </w:rPr>
+        <w:t>menuCalorieCount</w:t>
+      </w:r>
+      <w:proofErr w:type="spellEnd"/>
+      <w:proofErr w:type="gramEnd"/>
+      <w:r>
+        <w:rPr>
+          <w:sz w:val="24"/>
+          <w:szCs w:val="24"/>
+        </w:rPr>
+        <w:t xml:space="preserve"> </w:t>
       </w:r>
       <w:r>
         <w:rPr>
@@ -1865,12 +2214,23 @@
           <w:szCs w:val="24"/>
         </w:rPr>
       </w:pPr>
-      <w:r>
-        <w:rPr>
-          <w:sz w:val="24"/>
-          <w:szCs w:val="24"/>
-        </w:rPr>
-        <w:t xml:space="preserve">menuCost </w:t>
+      <w:proofErr w:type="spellStart"/>
+      <w:proofErr w:type="gramStart"/>
+      <w:r>
+        <w:rPr>
+          <w:sz w:val="24"/>
+          <w:szCs w:val="24"/>
+        </w:rPr>
+        <w:t>menuCost</w:t>
+      </w:r>
+      <w:proofErr w:type="spellEnd"/>
+      <w:proofErr w:type="gramEnd"/>
+      <w:r>
+        <w:rPr>
+          <w:sz w:val="24"/>
+          <w:szCs w:val="24"/>
+        </w:rPr>
+        <w:t xml:space="preserve"> </w:t>
       </w:r>
       <w:r>
         <w:rPr>
@@ -1896,12 +2256,23 @@
           <w:szCs w:val="24"/>
         </w:rPr>
       </w:pPr>
-      <w:r>
-        <w:rPr>
-          <w:sz w:val="24"/>
-          <w:szCs w:val="24"/>
-        </w:rPr>
-        <w:t xml:space="preserve">cookingTime </w:t>
+      <w:proofErr w:type="spellStart"/>
+      <w:proofErr w:type="gramStart"/>
+      <w:r>
+        <w:rPr>
+          <w:sz w:val="24"/>
+          <w:szCs w:val="24"/>
+        </w:rPr>
+        <w:t>cookingTime</w:t>
+      </w:r>
+      <w:proofErr w:type="spellEnd"/>
+      <w:proofErr w:type="gramEnd"/>
+      <w:r>
+        <w:rPr>
+          <w:sz w:val="24"/>
+          <w:szCs w:val="24"/>
+        </w:rPr>
+        <w:t xml:space="preserve"> </w:t>
       </w:r>
       <w:r>
         <w:rPr>
@@ -1927,6 +2298,8 @@
           <w:szCs w:val="24"/>
         </w:rPr>
       </w:pPr>
+      <w:proofErr w:type="spellStart"/>
+      <w:proofErr w:type="gramStart"/>
       <w:r>
         <w:rPr>
           <w:sz w:val="24"/>
@@ -1934,6 +2307,8 @@
         </w:rPr>
         <w:t>mCatId</w:t>
       </w:r>
+      <w:proofErr w:type="spellEnd"/>
+      <w:proofErr w:type="gramEnd"/>
       <w:r>
         <w:rPr>
           <w:sz w:val="24"/>
@@ -2078,9 +2453,11 @@
             <w:tcW w:w="1460" w:type="dxa"/>
           </w:tcPr>
           <w:p>
+            <w:proofErr w:type="spellStart"/>
             <w:r>
               <w:t>errorMessage</w:t>
             </w:r>
+            <w:proofErr w:type="spellEnd"/>
           </w:p>
         </w:tc>
         <w:tc>
@@ -2121,24 +2498,46 @@
           <w:rFonts w:ascii="Times New Roman" w:hAnsi="Times New Roman" w:cs="Times New Roman"/>
         </w:rPr>
       </w:pPr>
-      <w:r>
-        <w:rPr>
-          <w:rFonts w:ascii="Times New Roman" w:hAnsi="Times New Roman" w:cs="Times New Roman"/>
-        </w:rPr>
-        <w:t>&lt;?xml version="1.0"?&gt;</w:t>
-      </w:r>
-    </w:p>
-    <w:p>
-      <w:pPr>
-        <w:rPr>
-          <w:rFonts w:ascii="Times New Roman" w:hAnsi="Times New Roman" w:cs="Times New Roman"/>
-        </w:rPr>
-      </w:pPr>
-      <w:r>
-        <w:rPr>
-          <w:rFonts w:ascii="Times New Roman" w:hAnsi="Times New Roman" w:cs="Times New Roman"/>
-        </w:rPr>
-        <w:t>&lt;insertMenuDetails failure=”</w:t>
+      <w:proofErr w:type="gramStart"/>
+      <w:r>
+        <w:rPr>
+          <w:rFonts w:ascii="Times New Roman" w:hAnsi="Times New Roman" w:cs="Times New Roman"/>
+        </w:rPr>
+        <w:t>&lt;?xml</w:t>
+      </w:r>
+      <w:proofErr w:type="gramEnd"/>
+      <w:r>
+        <w:rPr>
+          <w:rFonts w:ascii="Times New Roman" w:hAnsi="Times New Roman" w:cs="Times New Roman"/>
+        </w:rPr>
+        <w:t xml:space="preserve"> version="1.0"?&gt;</w:t>
+      </w:r>
+    </w:p>
+    <w:p>
+      <w:pPr>
+        <w:rPr>
+          <w:rFonts w:ascii="Times New Roman" w:hAnsi="Times New Roman" w:cs="Times New Roman"/>
+        </w:rPr>
+      </w:pPr>
+      <w:r>
+        <w:rPr>
+          <w:rFonts w:ascii="Times New Roman" w:hAnsi="Times New Roman" w:cs="Times New Roman"/>
+        </w:rPr>
+        <w:t>&lt;</w:t>
+      </w:r>
+      <w:proofErr w:type="spellStart"/>
+      <w:r>
+        <w:rPr>
+          <w:rFonts w:ascii="Times New Roman" w:hAnsi="Times New Roman" w:cs="Times New Roman"/>
+        </w:rPr>
+        <w:t>insertMenuDetails</w:t>
+      </w:r>
+      <w:proofErr w:type="spellEnd"/>
+      <w:r>
+        <w:rPr>
+          <w:rFonts w:ascii="Times New Roman" w:hAnsi="Times New Roman" w:cs="Times New Roman"/>
+        </w:rPr>
+        <w:t xml:space="preserve"> failure=”</w:t>
       </w:r>
       <w:r>
         <w:rPr>
@@ -2150,7 +2549,28 @@
         <w:rPr>
           <w:rFonts w:ascii="Times New Roman" w:hAnsi="Times New Roman" w:cs="Times New Roman"/>
         </w:rPr>
-        <w:t>” errorMessage=””&gt;&lt;/insertMenuDe</w:t>
+        <w:t xml:space="preserve">” </w:t>
+      </w:r>
+      <w:proofErr w:type="spellStart"/>
+      <w:r>
+        <w:rPr>
+          <w:rFonts w:ascii="Times New Roman" w:hAnsi="Times New Roman" w:cs="Times New Roman"/>
+        </w:rPr>
+        <w:t>errorMessage</w:t>
+      </w:r>
+      <w:proofErr w:type="spellEnd"/>
+      <w:r>
+        <w:rPr>
+          <w:rFonts w:ascii="Times New Roman" w:hAnsi="Times New Roman" w:cs="Times New Roman"/>
+        </w:rPr>
+        <w:t>=””&gt;&lt;/</w:t>
+      </w:r>
+      <w:proofErr w:type="spellStart"/>
+      <w:r>
+        <w:rPr>
+          <w:rFonts w:ascii="Times New Roman" w:hAnsi="Times New Roman" w:cs="Times New Roman"/>
+        </w:rPr>
+        <w:t>insertMenuDe</w:t>
       </w:r>
       <w:r>
         <w:rPr>
@@ -2163,7 +2583,14 @@
         <w:rPr>
           <w:rFonts w:ascii="Times New Roman" w:hAnsi="Times New Roman" w:cs="Times New Roman"/>
         </w:rPr>
-        <w:t>ails&gt;</w:t>
+        <w:t>ails</w:t>
+      </w:r>
+      <w:proofErr w:type="spellEnd"/>
+      <w:r>
+        <w:rPr>
+          <w:rFonts w:ascii="Times New Roman" w:hAnsi="Times New Roman" w:cs="Times New Roman"/>
+        </w:rPr>
+        <w:t>&gt;</w:t>
       </w:r>
     </w:p>
     <w:p/>
@@ -2175,8 +2602,13 @@
       </w:pPr>
       <w:r>
         <w:lastRenderedPageBreak/>
-        <w:t>Menu/Retrive_Menu_Items</w:t>
-      </w:r>
+        <w:t>Menu/</w:t>
+      </w:r>
+      <w:proofErr w:type="spellStart"/>
+      <w:r>
+        <w:t>Retrive_Menu_Items</w:t>
+      </w:r>
+      <w:proofErr w:type="spellEnd"/>
     </w:p>
     <w:p>
       <w:pPr>
@@ -2192,8 +2624,16 @@
           <w:szCs w:val="24"/>
         </w:rPr>
         <w:tab/>
+      </w:r>
+      <w:proofErr w:type="gramStart"/>
+      <w:r>
+        <w:rPr>
+          <w:sz w:val="24"/>
+          <w:szCs w:val="24"/>
+        </w:rPr>
         <w:t>Inserting detailed information about dishes/menu items available in the restaurant.</w:t>
       </w:r>
+      <w:proofErr w:type="gramEnd"/>
     </w:p>
     <w:p>
       <w:pPr>
@@ -2230,6 +2670,8 @@
           <w:szCs w:val="24"/>
         </w:rPr>
       </w:pPr>
+      <w:proofErr w:type="spellStart"/>
+      <w:proofErr w:type="gramStart"/>
       <w:r>
         <w:rPr>
           <w:sz w:val="24"/>
@@ -2237,6 +2679,8 @@
         </w:rPr>
         <w:t>menuId</w:t>
       </w:r>
+      <w:proofErr w:type="spellEnd"/>
+      <w:proofErr w:type="gramEnd"/>
       <w:r>
         <w:rPr>
           <w:sz w:val="24"/>
@@ -2388,9 +2832,11 @@
             <w:tcW w:w="1460" w:type="dxa"/>
           </w:tcPr>
           <w:p>
+            <w:proofErr w:type="spellStart"/>
             <w:r>
               <w:t>errorMessage</w:t>
             </w:r>
+            <w:proofErr w:type="spellEnd"/>
           </w:p>
         </w:tc>
         <w:tc>
@@ -2445,9 +2891,11 @@
             <w:tcW w:w="1908" w:type="dxa"/>
           </w:tcPr>
           <w:p>
+            <w:proofErr w:type="spellStart"/>
             <w:r>
               <w:t>menuName</w:t>
             </w:r>
+            <w:proofErr w:type="spellEnd"/>
           </w:p>
         </w:tc>
         <w:tc>
@@ -2477,9 +2925,11 @@
             <w:tcW w:w="1908" w:type="dxa"/>
           </w:tcPr>
           <w:p>
+            <w:proofErr w:type="spellStart"/>
             <w:r>
               <w:t>menuDesc</w:t>
             </w:r>
+            <w:proofErr w:type="spellEnd"/>
           </w:p>
         </w:tc>
         <w:tc>
@@ -2509,9 +2959,11 @@
             <w:tcW w:w="1908" w:type="dxa"/>
           </w:tcPr>
           <w:p>
+            <w:proofErr w:type="spellStart"/>
             <w:r>
               <w:t>menuCategory</w:t>
             </w:r>
+            <w:proofErr w:type="spellEnd"/>
           </w:p>
         </w:tc>
         <w:tc>
@@ -2608,9 +3060,11 @@
             <w:tcW w:w="1908" w:type="dxa"/>
           </w:tcPr>
           <w:p>
+            <w:proofErr w:type="spellStart"/>
             <w:r>
               <w:t>menuCalorieCount</w:t>
             </w:r>
+            <w:proofErr w:type="spellEnd"/>
           </w:p>
         </w:tc>
         <w:tc>
@@ -2640,9 +3094,11 @@
             <w:tcW w:w="1908" w:type="dxa"/>
           </w:tcPr>
           <w:p>
+            <w:proofErr w:type="spellStart"/>
             <w:r>
               <w:t>menuCost</w:t>
             </w:r>
+            <w:proofErr w:type="spellEnd"/>
           </w:p>
         </w:tc>
         <w:tc>
@@ -2672,9 +3128,11 @@
             <w:tcW w:w="1908" w:type="dxa"/>
           </w:tcPr>
           <w:p>
+            <w:proofErr w:type="spellStart"/>
             <w:r>
               <w:t>cookingTime</w:t>
             </w:r>
+            <w:proofErr w:type="spellEnd"/>
           </w:p>
         </w:tc>
         <w:tc>
@@ -2719,11 +3177,19 @@
           <w:rFonts w:ascii="Times New Roman" w:hAnsi="Times New Roman" w:cs="Times New Roman"/>
         </w:rPr>
       </w:pPr>
-      <w:r>
-        <w:rPr>
-          <w:rFonts w:ascii="Times New Roman" w:hAnsi="Times New Roman" w:cs="Times New Roman"/>
-        </w:rPr>
-        <w:t>&lt;?xml version="1.0"?&gt;</w:t>
+      <w:proofErr w:type="gramStart"/>
+      <w:r>
+        <w:rPr>
+          <w:rFonts w:ascii="Times New Roman" w:hAnsi="Times New Roman" w:cs="Times New Roman"/>
+        </w:rPr>
+        <w:t>&lt;?xml</w:t>
+      </w:r>
+      <w:proofErr w:type="gramEnd"/>
+      <w:r>
+        <w:rPr>
+          <w:rFonts w:ascii="Times New Roman" w:hAnsi="Times New Roman" w:cs="Times New Roman"/>
+        </w:rPr>
+        <w:t xml:space="preserve"> version="1.0"?&gt;</w:t>
       </w:r>
     </w:p>
     <w:p>
@@ -2738,6 +3204,7 @@
         </w:rPr>
         <w:t>&lt;</w:t>
       </w:r>
+      <w:proofErr w:type="spellStart"/>
       <w:r>
         <w:rPr>
           <w:rFonts w:ascii="Times New Roman" w:hAnsi="Times New Roman" w:cs="Times New Roman"/>
@@ -2750,6 +3217,7 @@
         </w:rPr>
         <w:t>MenuDetails</w:t>
       </w:r>
+      <w:proofErr w:type="spellEnd"/>
       <w:r>
         <w:rPr>
           <w:rFonts w:ascii="Times New Roman" w:hAnsi="Times New Roman" w:cs="Times New Roman"/>
@@ -2760,7 +3228,21 @@
         <w:rPr>
           <w:rFonts w:ascii="Times New Roman" w:hAnsi="Times New Roman" w:cs="Times New Roman"/>
         </w:rPr>
-        <w:t>” errorMessage=””</w:t>
+        <w:t xml:space="preserve">” </w:t>
+      </w:r>
+      <w:proofErr w:type="spellStart"/>
+      <w:r>
+        <w:rPr>
+          <w:rFonts w:ascii="Times New Roman" w:hAnsi="Times New Roman" w:cs="Times New Roman"/>
+        </w:rPr>
+        <w:t>errorMessage</w:t>
+      </w:r>
+      <w:proofErr w:type="spellEnd"/>
+      <w:r>
+        <w:rPr>
+          <w:rFonts w:ascii="Times New Roman" w:hAnsi="Times New Roman" w:cs="Times New Roman"/>
+        </w:rPr>
+        <w:t>=””</w:t>
       </w:r>
       <w:r>
         <w:rPr>
@@ -2780,25 +3262,61 @@
         <w:rPr>
           <w:rFonts w:ascii="Times New Roman" w:hAnsi="Times New Roman" w:cs="Times New Roman"/>
         </w:rPr>
-        <w:t>&lt;menuItemDetail</w:t>
-      </w:r>
-      <w:r>
-        <w:rPr>
-          <w:rFonts w:ascii="Times New Roman" w:hAnsi="Times New Roman" w:cs="Times New Roman"/>
-        </w:rPr>
-        <w:t xml:space="preserve"> menuName=”Pineapple fruit</w:t>
-      </w:r>
+        <w:t>&lt;</w:t>
+      </w:r>
+      <w:proofErr w:type="spellStart"/>
+      <w:r>
+        <w:rPr>
+          <w:rFonts w:ascii="Times New Roman" w:hAnsi="Times New Roman" w:cs="Times New Roman"/>
+        </w:rPr>
+        <w:t>menuItemDetail</w:t>
+      </w:r>
+      <w:proofErr w:type="spellEnd"/>
       <w:r>
         <w:rPr>
           <w:rFonts w:ascii="Times New Roman" w:hAnsi="Times New Roman" w:cs="Times New Roman"/>
         </w:rPr>
         <w:t xml:space="preserve"> </w:t>
       </w:r>
-      <w:r>
-        <w:rPr>
-          <w:rFonts w:ascii="Times New Roman" w:hAnsi="Times New Roman" w:cs="Times New Roman"/>
-        </w:rPr>
-        <w:t>custard” menuDesc=”</w:t>
+      <w:proofErr w:type="spellStart"/>
+      <w:r>
+        <w:rPr>
+          <w:rFonts w:ascii="Times New Roman" w:hAnsi="Times New Roman" w:cs="Times New Roman"/>
+        </w:rPr>
+        <w:t>menuName</w:t>
+      </w:r>
+      <w:proofErr w:type="spellEnd"/>
+      <w:r>
+        <w:rPr>
+          <w:rFonts w:ascii="Times New Roman" w:hAnsi="Times New Roman" w:cs="Times New Roman"/>
+        </w:rPr>
+        <w:t>=”Pineapple fruit</w:t>
+      </w:r>
+      <w:r>
+        <w:rPr>
+          <w:rFonts w:ascii="Times New Roman" w:hAnsi="Times New Roman" w:cs="Times New Roman"/>
+        </w:rPr>
+        <w:t xml:space="preserve"> </w:t>
+      </w:r>
+      <w:r>
+        <w:rPr>
+          <w:rFonts w:ascii="Times New Roman" w:hAnsi="Times New Roman" w:cs="Times New Roman"/>
+        </w:rPr>
+        <w:t xml:space="preserve">custard” </w:t>
+      </w:r>
+      <w:proofErr w:type="spellStart"/>
+      <w:r>
+        <w:rPr>
+          <w:rFonts w:ascii="Times New Roman" w:hAnsi="Times New Roman" w:cs="Times New Roman"/>
+        </w:rPr>
+        <w:t>menuDesc</w:t>
+      </w:r>
+      <w:proofErr w:type="spellEnd"/>
+      <w:r>
+        <w:rPr>
+          <w:rFonts w:ascii="Times New Roman" w:hAnsi="Times New Roman" w:cs="Times New Roman"/>
+        </w:rPr>
+        <w:t>=”</w:t>
       </w:r>
       <w:r>
         <w:rPr>
@@ -2816,19 +3334,75 @@
         <w:rPr>
           <w:rFonts w:ascii="Times New Roman" w:hAnsi="Times New Roman" w:cs="Times New Roman"/>
         </w:rPr>
-        <w:t xml:space="preserve"> menu</w:t>
-      </w:r>
-      <w:r>
-        <w:rPr>
-          <w:rFonts w:ascii="Times New Roman" w:hAnsi="Times New Roman" w:cs="Times New Roman"/>
-        </w:rPr>
-        <w:t xml:space="preserve">Category=”Starters” menuImage1=”http://localhost/starters/pineapple_fruitcustard1.png” </w:t>
-      </w:r>
-      <w:r>
-        <w:rPr>
-          <w:rFonts w:ascii="Times New Roman" w:hAnsi="Times New Roman" w:cs="Times New Roman"/>
-        </w:rPr>
-        <w:t>menuImage2=”http://localhost/starters/pineapple_fruitcustard2.png” menuCalorieCount=”300” menuCost=”100” cookingTime=”5”</w:t>
+        <w:t xml:space="preserve"> </w:t>
+      </w:r>
+      <w:proofErr w:type="spellStart"/>
+      <w:r>
+        <w:rPr>
+          <w:rFonts w:ascii="Times New Roman" w:hAnsi="Times New Roman" w:cs="Times New Roman"/>
+        </w:rPr>
+        <w:t>menu</w:t>
+      </w:r>
+      <w:r>
+        <w:rPr>
+          <w:rFonts w:ascii="Times New Roman" w:hAnsi="Times New Roman" w:cs="Times New Roman"/>
+        </w:rPr>
+        <w:t>Category</w:t>
+      </w:r>
+      <w:proofErr w:type="spellEnd"/>
+      <w:r>
+        <w:rPr>
+          <w:rFonts w:ascii="Times New Roman" w:hAnsi="Times New Roman" w:cs="Times New Roman"/>
+        </w:rPr>
+        <w:t xml:space="preserve">=”Starters” menuImage1=”http://localhost/starters/pineapple_fruitcustard1.png” </w:t>
+      </w:r>
+      <w:r>
+        <w:rPr>
+          <w:rFonts w:ascii="Times New Roman" w:hAnsi="Times New Roman" w:cs="Times New Roman"/>
+        </w:rPr>
+        <w:t xml:space="preserve">menuImage2=”http://localhost/starters/pineapple_fruitcustard2.png” </w:t>
+      </w:r>
+      <w:proofErr w:type="spellStart"/>
+      <w:r>
+        <w:rPr>
+          <w:rFonts w:ascii="Times New Roman" w:hAnsi="Times New Roman" w:cs="Times New Roman"/>
+        </w:rPr>
+        <w:t>menuCalorieCount</w:t>
+      </w:r>
+      <w:proofErr w:type="spellEnd"/>
+      <w:r>
+        <w:rPr>
+          <w:rFonts w:ascii="Times New Roman" w:hAnsi="Times New Roman" w:cs="Times New Roman"/>
+        </w:rPr>
+        <w:t xml:space="preserve">=”300” </w:t>
+      </w:r>
+      <w:proofErr w:type="spellStart"/>
+      <w:r>
+        <w:rPr>
+          <w:rFonts w:ascii="Times New Roman" w:hAnsi="Times New Roman" w:cs="Times New Roman"/>
+        </w:rPr>
+        <w:t>menuCost</w:t>
+      </w:r>
+      <w:proofErr w:type="spellEnd"/>
+      <w:r>
+        <w:rPr>
+          <w:rFonts w:ascii="Times New Roman" w:hAnsi="Times New Roman" w:cs="Times New Roman"/>
+        </w:rPr>
+        <w:t xml:space="preserve">=”100” </w:t>
+      </w:r>
+      <w:proofErr w:type="spellStart"/>
+      <w:r>
+        <w:rPr>
+          <w:rFonts w:ascii="Times New Roman" w:hAnsi="Times New Roman" w:cs="Times New Roman"/>
+        </w:rPr>
+        <w:t>cookingTime</w:t>
+      </w:r>
+      <w:proofErr w:type="spellEnd"/>
+      <w:r>
+        <w:rPr>
+          <w:rFonts w:ascii="Times New Roman" w:hAnsi="Times New Roman" w:cs="Times New Roman"/>
+        </w:rPr>
+        <w:t>=”5”</w:t>
       </w:r>
       <w:r>
         <w:rPr>
@@ -2840,21 +3414,36 @@
         <w:rPr>
           <w:rFonts w:ascii="Times New Roman" w:hAnsi="Times New Roman" w:cs="Times New Roman"/>
         </w:rPr>
-        <w:t>&lt;/menuItemDetail&gt;</w:t>
-      </w:r>
-    </w:p>
-    <w:p>
-      <w:pPr>
-        <w:rPr>
-          <w:rFonts w:ascii="Times New Roman" w:hAnsi="Times New Roman" w:cs="Times New Roman"/>
-        </w:rPr>
-      </w:pPr>
-      <w:r>
-        <w:rPr>
-          <w:rFonts w:ascii="Times New Roman" w:hAnsi="Times New Roman" w:cs="Times New Roman"/>
-        </w:rPr>
         <w:t>&lt;/</w:t>
       </w:r>
+      <w:proofErr w:type="spellStart"/>
+      <w:r>
+        <w:rPr>
+          <w:rFonts w:ascii="Times New Roman" w:hAnsi="Times New Roman" w:cs="Times New Roman"/>
+        </w:rPr>
+        <w:t>menuItemDetail</w:t>
+      </w:r>
+      <w:proofErr w:type="spellEnd"/>
+      <w:r>
+        <w:rPr>
+          <w:rFonts w:ascii="Times New Roman" w:hAnsi="Times New Roman" w:cs="Times New Roman"/>
+        </w:rPr>
+        <w:t>&gt;</w:t>
+      </w:r>
+    </w:p>
+    <w:p>
+      <w:pPr>
+        <w:rPr>
+          <w:rFonts w:ascii="Times New Roman" w:hAnsi="Times New Roman" w:cs="Times New Roman"/>
+        </w:rPr>
+      </w:pPr>
+      <w:r>
+        <w:rPr>
+          <w:rFonts w:ascii="Times New Roman" w:hAnsi="Times New Roman" w:cs="Times New Roman"/>
+        </w:rPr>
+        <w:t>&lt;/</w:t>
+      </w:r>
+      <w:proofErr w:type="spellStart"/>
       <w:r>
         <w:rPr>
           <w:rFonts w:ascii="Times New Roman" w:hAnsi="Times New Roman" w:cs="Times New Roman"/>
@@ -2878,7 +3467,14 @@
         <w:rPr>
           <w:rFonts w:ascii="Times New Roman" w:hAnsi="Times New Roman" w:cs="Times New Roman"/>
         </w:rPr>
-        <w:t>ails&gt;</w:t>
+        <w:t>ails</w:t>
+      </w:r>
+      <w:proofErr w:type="spellEnd"/>
+      <w:r>
+        <w:rPr>
+          <w:rFonts w:ascii="Times New Roman" w:hAnsi="Times New Roman" w:cs="Times New Roman"/>
+        </w:rPr>
+        <w:t>&gt;</w:t>
       </w:r>
     </w:p>
     <w:p/>
@@ -2890,8 +3486,13 @@
         <w:pStyle w:val="Heading1"/>
       </w:pPr>
       <w:r>
-        <w:t>Customer/Occupy_Table</w:t>
-      </w:r>
+        <w:t>Customer/</w:t>
+      </w:r>
+      <w:proofErr w:type="spellStart"/>
+      <w:r>
+        <w:t>Occupy_Table</w:t>
+      </w:r>
+      <w:proofErr w:type="spellEnd"/>
     </w:p>
     <w:p>
       <w:pPr>
@@ -2937,7 +3538,23 @@
           <w:sz w:val="24"/>
           <w:szCs w:val="24"/>
         </w:rPr>
-        <w:t xml:space="preserve"> creating a new billId for the particular table.</w:t>
+        <w:t xml:space="preserve"> creating a new </w:t>
+      </w:r>
+      <w:proofErr w:type="spellStart"/>
+      <w:r>
+        <w:rPr>
+          <w:sz w:val="24"/>
+          <w:szCs w:val="24"/>
+        </w:rPr>
+        <w:t>billId</w:t>
+      </w:r>
+      <w:proofErr w:type="spellEnd"/>
+      <w:r>
+        <w:rPr>
+          <w:sz w:val="24"/>
+          <w:szCs w:val="24"/>
+        </w:rPr>
+        <w:t xml:space="preserve"> for the particular table.</w:t>
       </w:r>
     </w:p>
     <w:p>
@@ -2983,6 +3600,8 @@
           <w:szCs w:val="24"/>
         </w:rPr>
       </w:pPr>
+      <w:proofErr w:type="spellStart"/>
+      <w:proofErr w:type="gramStart"/>
       <w:r>
         <w:rPr>
           <w:sz w:val="24"/>
@@ -2990,6 +3609,8 @@
         </w:rPr>
         <w:t>tableNo</w:t>
       </w:r>
+      <w:proofErr w:type="spellEnd"/>
+      <w:proofErr w:type="gramEnd"/>
       <w:r>
         <w:rPr>
           <w:sz w:val="24"/>
@@ -3126,9 +3747,11 @@
             <w:tcW w:w="1460" w:type="dxa"/>
           </w:tcPr>
           <w:p>
+            <w:proofErr w:type="spellStart"/>
             <w:r>
               <w:t>errorMessage</w:t>
             </w:r>
+            <w:proofErr w:type="spellEnd"/>
           </w:p>
         </w:tc>
         <w:tc>
@@ -3179,9 +3802,11 @@
             <w:tcW w:w="1458" w:type="dxa"/>
           </w:tcPr>
           <w:p>
+            <w:proofErr w:type="spellStart"/>
             <w:r>
               <w:t>bill_id</w:t>
             </w:r>
+            <w:proofErr w:type="spellEnd"/>
           </w:p>
         </w:tc>
         <w:tc>
@@ -3200,8 +3825,13 @@
           </w:tcPr>
           <w:p>
             <w:r>
-              <w:t>Some error occured</w:t>
-            </w:r>
+              <w:t xml:space="preserve">Some error </w:t>
+            </w:r>
+            <w:proofErr w:type="spellStart"/>
+            <w:r>
+              <w:t>occured</w:t>
+            </w:r>
+            <w:proofErr w:type="spellEnd"/>
           </w:p>
         </w:tc>
       </w:tr>
@@ -3250,24 +3880,46 @@
           <w:rFonts w:ascii="Times New Roman" w:hAnsi="Times New Roman" w:cs="Times New Roman"/>
         </w:rPr>
       </w:pPr>
-      <w:r>
-        <w:rPr>
-          <w:rFonts w:ascii="Times New Roman" w:hAnsi="Times New Roman" w:cs="Times New Roman"/>
-        </w:rPr>
-        <w:t>&lt;?xml version="1.0"?&gt;</w:t>
-      </w:r>
-    </w:p>
-    <w:p>
-      <w:pPr>
-        <w:rPr>
-          <w:rFonts w:ascii="Times New Roman" w:hAnsi="Times New Roman" w:cs="Times New Roman"/>
-        </w:rPr>
-      </w:pPr>
-      <w:r>
-        <w:rPr>
-          <w:rFonts w:ascii="Times New Roman" w:hAnsi="Times New Roman" w:cs="Times New Roman"/>
-        </w:rPr>
-        <w:t>&lt;occupyTable failure=”</w:t>
+      <w:proofErr w:type="gramStart"/>
+      <w:r>
+        <w:rPr>
+          <w:rFonts w:ascii="Times New Roman" w:hAnsi="Times New Roman" w:cs="Times New Roman"/>
+        </w:rPr>
+        <w:t>&lt;?xml</w:t>
+      </w:r>
+      <w:proofErr w:type="gramEnd"/>
+      <w:r>
+        <w:rPr>
+          <w:rFonts w:ascii="Times New Roman" w:hAnsi="Times New Roman" w:cs="Times New Roman"/>
+        </w:rPr>
+        <w:t xml:space="preserve"> version="1.0"?&gt;</w:t>
+      </w:r>
+    </w:p>
+    <w:p>
+      <w:pPr>
+        <w:rPr>
+          <w:rFonts w:ascii="Times New Roman" w:hAnsi="Times New Roman" w:cs="Times New Roman"/>
+        </w:rPr>
+      </w:pPr>
+      <w:r>
+        <w:rPr>
+          <w:rFonts w:ascii="Times New Roman" w:hAnsi="Times New Roman" w:cs="Times New Roman"/>
+        </w:rPr>
+        <w:t>&lt;</w:t>
+      </w:r>
+      <w:proofErr w:type="spellStart"/>
+      <w:r>
+        <w:rPr>
+          <w:rFonts w:ascii="Times New Roman" w:hAnsi="Times New Roman" w:cs="Times New Roman"/>
+        </w:rPr>
+        <w:t>occupyTable</w:t>
+      </w:r>
+      <w:proofErr w:type="spellEnd"/>
+      <w:r>
+        <w:rPr>
+          <w:rFonts w:ascii="Times New Roman" w:hAnsi="Times New Roman" w:cs="Times New Roman"/>
+        </w:rPr>
+        <w:t xml:space="preserve"> failure=”</w:t>
       </w:r>
       <w:r>
         <w:rPr>
@@ -3279,25 +3931,67 @@
         <w:rPr>
           <w:rFonts w:ascii="Times New Roman" w:hAnsi="Times New Roman" w:cs="Times New Roman"/>
         </w:rPr>
-        <w:t>” errorMessage=””</w:t>
-      </w:r>
-      <w:r>
-        <w:rPr>
-          <w:rFonts w:ascii="Times New Roman" w:hAnsi="Times New Roman" w:cs="Times New Roman"/>
-        </w:rPr>
-        <w:t xml:space="preserve"> bill_i</w:t>
-      </w:r>
-      <w:r>
-        <w:rPr>
-          <w:rFonts w:ascii="Times New Roman" w:hAnsi="Times New Roman" w:cs="Times New Roman"/>
-        </w:rPr>
-        <w:t>d=”1”</w:t>
-      </w:r>
-      <w:r>
-        <w:rPr>
-          <w:rFonts w:ascii="Times New Roman" w:hAnsi="Times New Roman" w:cs="Times New Roman"/>
-        </w:rPr>
-        <w:t>&gt;&lt;/ occupyTable&gt;</w:t>
+        <w:t xml:space="preserve">” </w:t>
+      </w:r>
+      <w:proofErr w:type="spellStart"/>
+      <w:r>
+        <w:rPr>
+          <w:rFonts w:ascii="Times New Roman" w:hAnsi="Times New Roman" w:cs="Times New Roman"/>
+        </w:rPr>
+        <w:t>errorMessage</w:t>
+      </w:r>
+      <w:proofErr w:type="spellEnd"/>
+      <w:r>
+        <w:rPr>
+          <w:rFonts w:ascii="Times New Roman" w:hAnsi="Times New Roman" w:cs="Times New Roman"/>
+        </w:rPr>
+        <w:t>=””</w:t>
+      </w:r>
+      <w:r>
+        <w:rPr>
+          <w:rFonts w:ascii="Times New Roman" w:hAnsi="Times New Roman" w:cs="Times New Roman"/>
+        </w:rPr>
+        <w:t xml:space="preserve"> </w:t>
+      </w:r>
+      <w:proofErr w:type="spellStart"/>
+      <w:r>
+        <w:rPr>
+          <w:rFonts w:ascii="Times New Roman" w:hAnsi="Times New Roman" w:cs="Times New Roman"/>
+        </w:rPr>
+        <w:t>bill_i</w:t>
+      </w:r>
+      <w:r>
+        <w:rPr>
+          <w:rFonts w:ascii="Times New Roman" w:hAnsi="Times New Roman" w:cs="Times New Roman"/>
+        </w:rPr>
+        <w:t>d</w:t>
+      </w:r>
+      <w:proofErr w:type="spellEnd"/>
+      <w:r>
+        <w:rPr>
+          <w:rFonts w:ascii="Times New Roman" w:hAnsi="Times New Roman" w:cs="Times New Roman"/>
+        </w:rPr>
+        <w:t>=”1”</w:t>
+      </w:r>
+      <w:r>
+        <w:rPr>
+          <w:rFonts w:ascii="Times New Roman" w:hAnsi="Times New Roman" w:cs="Times New Roman"/>
+        </w:rPr>
+        <w:t xml:space="preserve">&gt;&lt;/ </w:t>
+      </w:r>
+      <w:proofErr w:type="spellStart"/>
+      <w:r>
+        <w:rPr>
+          <w:rFonts w:ascii="Times New Roman" w:hAnsi="Times New Roman" w:cs="Times New Roman"/>
+        </w:rPr>
+        <w:t>occupyTable</w:t>
+      </w:r>
+      <w:proofErr w:type="spellEnd"/>
+      <w:r>
+        <w:rPr>
+          <w:rFonts w:ascii="Times New Roman" w:hAnsi="Times New Roman" w:cs="Times New Roman"/>
+        </w:rPr>
+        <w:t>&gt;</w:t>
       </w:r>
     </w:p>
     <w:p/>
@@ -3312,8 +4006,13 @@
       </w:pPr>
       <w:r>
         <w:lastRenderedPageBreak/>
-        <w:t>Order/Generate_Order</w:t>
-      </w:r>
+        <w:t>Order/</w:t>
+      </w:r>
+      <w:proofErr w:type="spellStart"/>
+      <w:r>
+        <w:t>Generate_Order</w:t>
+      </w:r>
+      <w:proofErr w:type="spellEnd"/>
     </w:p>
     <w:p>
       <w:pPr>
@@ -3374,6 +4073,8 @@
           <w:szCs w:val="24"/>
         </w:rPr>
       </w:pPr>
+      <w:proofErr w:type="spellStart"/>
+      <w:proofErr w:type="gramStart"/>
       <w:r>
         <w:rPr>
           <w:sz w:val="24"/>
@@ -3381,6 +4082,7 @@
         </w:rPr>
         <w:t>bill_id</w:t>
       </w:r>
+      <w:proofErr w:type="spellEnd"/>
       <w:r>
         <w:rPr>
           <w:sz w:val="24"/>
@@ -3409,6 +4111,7 @@
         </w:rPr>
         <w:t>– (Mandatory) – The bill id that was generated.</w:t>
       </w:r>
+      <w:proofErr w:type="gramEnd"/>
     </w:p>
     <w:p>
       <w:pPr>
@@ -3418,6 +4121,8 @@
           <w:szCs w:val="24"/>
         </w:rPr>
       </w:pPr>
+      <w:proofErr w:type="spellStart"/>
+      <w:proofErr w:type="gramStart"/>
       <w:r>
         <w:rPr>
           <w:sz w:val="24"/>
@@ -3425,6 +4130,8 @@
         </w:rPr>
         <w:t>menuId</w:t>
       </w:r>
+      <w:proofErr w:type="spellEnd"/>
+      <w:proofErr w:type="gramEnd"/>
       <w:r>
         <w:rPr>
           <w:sz w:val="24"/>
@@ -3449,6 +4156,7 @@
           <w:szCs w:val="24"/>
         </w:rPr>
       </w:pPr>
+      <w:proofErr w:type="gramStart"/>
       <w:r>
         <w:rPr>
           <w:sz w:val="24"/>
@@ -3456,6 +4164,7 @@
         </w:rPr>
         <w:t>count</w:t>
       </w:r>
+      <w:proofErr w:type="gramEnd"/>
       <w:r>
         <w:rPr>
           <w:sz w:val="24"/>
@@ -3493,6 +4202,7 @@
           <w:szCs w:val="24"/>
         </w:rPr>
       </w:pPr>
+      <w:proofErr w:type="gramStart"/>
       <w:r>
         <w:rPr>
           <w:sz w:val="24"/>
@@ -3500,6 +4210,7 @@
         </w:rPr>
         <w:t>instructions</w:t>
       </w:r>
+      <w:proofErr w:type="gramEnd"/>
       <w:r>
         <w:rPr>
           <w:sz w:val="24"/>
@@ -3678,9 +4389,11 @@
             <w:tcW w:w="1460" w:type="dxa"/>
           </w:tcPr>
           <w:p>
+            <w:proofErr w:type="spellStart"/>
             <w:r>
               <w:t>errorMessage</w:t>
             </w:r>
+            <w:proofErr w:type="spellEnd"/>
           </w:p>
         </w:tc>
         <w:tc>
@@ -3802,11 +4515,19 @@
           <w:rFonts w:ascii="Times New Roman" w:hAnsi="Times New Roman" w:cs="Times New Roman"/>
         </w:rPr>
       </w:pPr>
-      <w:r>
-        <w:rPr>
-          <w:rFonts w:ascii="Times New Roman" w:hAnsi="Times New Roman" w:cs="Times New Roman"/>
-        </w:rPr>
-        <w:t>&lt;?xml version="1.0"?&gt;</w:t>
+      <w:proofErr w:type="gramStart"/>
+      <w:r>
+        <w:rPr>
+          <w:rFonts w:ascii="Times New Roman" w:hAnsi="Times New Roman" w:cs="Times New Roman"/>
+        </w:rPr>
+        <w:t>&lt;?xml</w:t>
+      </w:r>
+      <w:proofErr w:type="gramEnd"/>
+      <w:r>
+        <w:rPr>
+          <w:rFonts w:ascii="Times New Roman" w:hAnsi="Times New Roman" w:cs="Times New Roman"/>
+        </w:rPr>
+        <w:t xml:space="preserve"> version="1.0"?&gt;</w:t>
       </w:r>
     </w:p>
     <w:p>
@@ -3821,12 +4542,14 @@
         </w:rPr>
         <w:t>&lt;</w:t>
       </w:r>
+      <w:proofErr w:type="spellStart"/>
       <w:r>
         <w:rPr>
           <w:rFonts w:ascii="Times New Roman" w:hAnsi="Times New Roman" w:cs="Times New Roman"/>
         </w:rPr>
         <w:t>generateOrder</w:t>
       </w:r>
+      <w:proofErr w:type="spellEnd"/>
       <w:r>
         <w:rPr>
           <w:rFonts w:ascii="Times New Roman" w:hAnsi="Times New Roman" w:cs="Times New Roman"/>
@@ -3843,7 +4566,21 @@
         <w:rPr>
           <w:rFonts w:ascii="Times New Roman" w:hAnsi="Times New Roman" w:cs="Times New Roman"/>
         </w:rPr>
-        <w:t>” errorMessage=”” eta=”</w:t>
+        <w:t xml:space="preserve">” </w:t>
+      </w:r>
+      <w:proofErr w:type="spellStart"/>
+      <w:r>
+        <w:rPr>
+          <w:rFonts w:ascii="Times New Roman" w:hAnsi="Times New Roman" w:cs="Times New Roman"/>
+        </w:rPr>
+        <w:t>errorMessage</w:t>
+      </w:r>
+      <w:proofErr w:type="spellEnd"/>
+      <w:r>
+        <w:rPr>
+          <w:rFonts w:ascii="Times New Roman" w:hAnsi="Times New Roman" w:cs="Times New Roman"/>
+        </w:rPr>
+        <w:t>=”” eta=”</w:t>
       </w:r>
       <w:r>
         <w:rPr>
@@ -3857,11 +4594,19 @@
         </w:rPr>
         <w:t>”&gt;&lt;/</w:t>
       </w:r>
-      <w:r>
-        <w:rPr>
-          <w:rFonts w:ascii="Times New Roman" w:hAnsi="Times New Roman" w:cs="Times New Roman"/>
-        </w:rPr>
-        <w:t xml:space="preserve">generateOrder </w:t>
+      <w:proofErr w:type="spellStart"/>
+      <w:r>
+        <w:rPr>
+          <w:rFonts w:ascii="Times New Roman" w:hAnsi="Times New Roman" w:cs="Times New Roman"/>
+        </w:rPr>
+        <w:t>generateOrder</w:t>
+      </w:r>
+      <w:proofErr w:type="spellEnd"/>
+      <w:r>
+        <w:rPr>
+          <w:rFonts w:ascii="Times New Roman" w:hAnsi="Times New Roman" w:cs="Times New Roman"/>
+        </w:rPr>
+        <w:t xml:space="preserve"> </w:t>
       </w:r>
       <w:r>
         <w:rPr>
@@ -3882,8 +4627,13 @@
       </w:pPr>
       <w:r>
         <w:lastRenderedPageBreak/>
-        <w:t>Customer/Vacate_Table</w:t>
-      </w:r>
+        <w:t>Customer/</w:t>
+      </w:r>
+      <w:proofErr w:type="spellStart"/>
+      <w:r>
+        <w:t>Vacate_Table</w:t>
+      </w:r>
+      <w:proofErr w:type="spellEnd"/>
     </w:p>
     <w:p>
       <w:pPr>
@@ -3965,6 +4715,8 @@
           <w:szCs w:val="24"/>
         </w:rPr>
       </w:pPr>
+      <w:proofErr w:type="spellStart"/>
+      <w:proofErr w:type="gramStart"/>
       <w:r>
         <w:rPr>
           <w:sz w:val="24"/>
@@ -3972,6 +4724,7 @@
         </w:rPr>
         <w:t>bill_id</w:t>
       </w:r>
+      <w:proofErr w:type="spellEnd"/>
       <w:r>
         <w:rPr>
           <w:sz w:val="24"/>
@@ -3994,6 +4747,7 @@
         <w:tab/>
         <w:t>– (Mandatory) – The bill id that was associated with the table.</w:t>
       </w:r>
+      <w:proofErr w:type="gramEnd"/>
     </w:p>
     <w:p>
       <w:pPr>
@@ -4109,9 +4863,11 @@
             <w:tcW w:w="1460" w:type="dxa"/>
           </w:tcPr>
           <w:p>
+            <w:proofErr w:type="spellStart"/>
             <w:r>
               <w:t>errorMessage</w:t>
             </w:r>
+            <w:proofErr w:type="spellEnd"/>
           </w:p>
         </w:tc>
         <w:tc>
@@ -4162,12 +4918,14 @@
             <w:tcW w:w="1458" w:type="dxa"/>
           </w:tcPr>
           <w:p>
+            <w:proofErr w:type="spellStart"/>
             <w:r>
               <w:t>totalC</w:t>
             </w:r>
             <w:r>
               <w:t>ost</w:t>
             </w:r>
+            <w:proofErr w:type="spellEnd"/>
           </w:p>
         </w:tc>
         <w:tc>
@@ -4246,12 +5004,14 @@
             <w:tcW w:w="1460" w:type="dxa"/>
           </w:tcPr>
           <w:p>
+            <w:proofErr w:type="spellStart"/>
             <w:r>
               <w:t>menu</w:t>
             </w:r>
             <w:r>
               <w:t>Name</w:t>
             </w:r>
+            <w:proofErr w:type="spellEnd"/>
           </w:p>
         </w:tc>
         <w:tc>
@@ -4348,11 +5108,19 @@
           <w:rFonts w:ascii="Times New Roman" w:hAnsi="Times New Roman" w:cs="Times New Roman"/>
         </w:rPr>
       </w:pPr>
-      <w:r>
-        <w:rPr>
-          <w:rFonts w:ascii="Times New Roman" w:hAnsi="Times New Roman" w:cs="Times New Roman"/>
-        </w:rPr>
-        <w:t>&lt;?xml version="1.0"?&gt;</w:t>
+      <w:proofErr w:type="gramStart"/>
+      <w:r>
+        <w:rPr>
+          <w:rFonts w:ascii="Times New Roman" w:hAnsi="Times New Roman" w:cs="Times New Roman"/>
+        </w:rPr>
+        <w:t>&lt;?xml</w:t>
+      </w:r>
+      <w:proofErr w:type="gramEnd"/>
+      <w:r>
+        <w:rPr>
+          <w:rFonts w:ascii="Times New Roman" w:hAnsi="Times New Roman" w:cs="Times New Roman"/>
+        </w:rPr>
+        <w:t xml:space="preserve"> version="1.0"?&gt;</w:t>
       </w:r>
     </w:p>
     <w:p>
@@ -4367,6 +5135,7 @@
         </w:rPr>
         <w:t>&lt;</w:t>
       </w:r>
+      <w:proofErr w:type="spellStart"/>
       <w:r>
         <w:rPr>
           <w:rFonts w:ascii="Times New Roman" w:hAnsi="Times New Roman" w:cs="Times New Roman"/>
@@ -4377,14 +5146,36 @@
         <w:rPr>
           <w:rFonts w:ascii="Times New Roman" w:hAnsi="Times New Roman" w:cs="Times New Roman"/>
         </w:rPr>
-        <w:t>Table failure=”0</w:t>
-      </w:r>
-      <w:r>
-        <w:rPr>
-          <w:rFonts w:ascii="Times New Roman" w:hAnsi="Times New Roman" w:cs="Times New Roman"/>
-        </w:rPr>
-        <w:t xml:space="preserve">” errorMessage=”” </w:t>
-      </w:r>
+        <w:t>Table</w:t>
+      </w:r>
+      <w:proofErr w:type="spellEnd"/>
+      <w:r>
+        <w:rPr>
+          <w:rFonts w:ascii="Times New Roman" w:hAnsi="Times New Roman" w:cs="Times New Roman"/>
+        </w:rPr>
+        <w:t xml:space="preserve"> failure=”0</w:t>
+      </w:r>
+      <w:r>
+        <w:rPr>
+          <w:rFonts w:ascii="Times New Roman" w:hAnsi="Times New Roman" w:cs="Times New Roman"/>
+        </w:rPr>
+        <w:t xml:space="preserve">” </w:t>
+      </w:r>
+      <w:proofErr w:type="spellStart"/>
+      <w:r>
+        <w:rPr>
+          <w:rFonts w:ascii="Times New Roman" w:hAnsi="Times New Roman" w:cs="Times New Roman"/>
+        </w:rPr>
+        <w:t>errorMessage</w:t>
+      </w:r>
+      <w:proofErr w:type="spellEnd"/>
+      <w:r>
+        <w:rPr>
+          <w:rFonts w:ascii="Times New Roman" w:hAnsi="Times New Roman" w:cs="Times New Roman"/>
+        </w:rPr>
+        <w:t xml:space="preserve">=”” </w:t>
+      </w:r>
+      <w:proofErr w:type="spellStart"/>
       <w:r>
         <w:rPr>
           <w:rFonts w:ascii="Times New Roman" w:hAnsi="Times New Roman" w:cs="Times New Roman"/>
@@ -4395,7 +5186,14 @@
         <w:rPr>
           <w:rFonts w:ascii="Times New Roman" w:hAnsi="Times New Roman" w:cs="Times New Roman"/>
         </w:rPr>
-        <w:t>ost=”</w:t>
+        <w:t>ost</w:t>
+      </w:r>
+      <w:proofErr w:type="spellEnd"/>
+      <w:r>
+        <w:rPr>
+          <w:rFonts w:ascii="Times New Roman" w:hAnsi="Times New Roman" w:cs="Times New Roman"/>
+        </w:rPr>
+        <w:t>=”</w:t>
       </w:r>
       <w:r>
         <w:rPr>
@@ -4421,14 +5219,30 @@
           <w:rFonts w:ascii="Times New Roman" w:hAnsi="Times New Roman" w:cs="Times New Roman"/>
         </w:rPr>
         <w:tab/>
-        <w:t>&lt;menuItemCost</w:t>
-      </w:r>
-      <w:r>
-        <w:rPr>
-          <w:rFonts w:ascii="Times New Roman" w:hAnsi="Times New Roman" w:cs="Times New Roman"/>
-        </w:rPr>
-        <w:t xml:space="preserve"> menuName</w:t>
-      </w:r>
+        <w:t>&lt;</w:t>
+      </w:r>
+      <w:proofErr w:type="spellStart"/>
+      <w:r>
+        <w:rPr>
+          <w:rFonts w:ascii="Times New Roman" w:hAnsi="Times New Roman" w:cs="Times New Roman"/>
+        </w:rPr>
+        <w:t>menuItemCost</w:t>
+      </w:r>
+      <w:proofErr w:type="spellEnd"/>
+      <w:r>
+        <w:rPr>
+          <w:rFonts w:ascii="Times New Roman" w:hAnsi="Times New Roman" w:cs="Times New Roman"/>
+        </w:rPr>
+        <w:t xml:space="preserve"> </w:t>
+      </w:r>
+      <w:proofErr w:type="spellStart"/>
+      <w:r>
+        <w:rPr>
+          <w:rFonts w:ascii="Times New Roman" w:hAnsi="Times New Roman" w:cs="Times New Roman"/>
+        </w:rPr>
+        <w:t>menuName</w:t>
+      </w:r>
+      <w:proofErr w:type="spellEnd"/>
       <w:r>
         <w:rPr>
           <w:rFonts w:ascii="Times New Roman" w:hAnsi="Times New Roman" w:cs="Times New Roman"/>
@@ -4445,7 +5259,21 @@
         <w:rPr>
           <w:rFonts w:ascii="Times New Roman" w:hAnsi="Times New Roman" w:cs="Times New Roman"/>
         </w:rPr>
-        <w:t>” cost=”100”&gt;&lt;/menuItemCost&gt;</w:t>
+        <w:t>” cost=”100”&gt;&lt;/</w:t>
+      </w:r>
+      <w:proofErr w:type="spellStart"/>
+      <w:r>
+        <w:rPr>
+          <w:rFonts w:ascii="Times New Roman" w:hAnsi="Times New Roman" w:cs="Times New Roman"/>
+        </w:rPr>
+        <w:t>menuItemCost</w:t>
+      </w:r>
+      <w:proofErr w:type="spellEnd"/>
+      <w:r>
+        <w:rPr>
+          <w:rFonts w:ascii="Times New Roman" w:hAnsi="Times New Roman" w:cs="Times New Roman"/>
+        </w:rPr>
+        <w:t>&gt;</w:t>
       </w:r>
     </w:p>
     <w:p>
@@ -4459,14 +5287,30 @@
           <w:rFonts w:ascii="Times New Roman" w:hAnsi="Times New Roman" w:cs="Times New Roman"/>
         </w:rPr>
         <w:tab/>
-        <w:t>&lt;menuItemCost</w:t>
-      </w:r>
-      <w:r>
-        <w:rPr>
-          <w:rFonts w:ascii="Times New Roman" w:hAnsi="Times New Roman" w:cs="Times New Roman"/>
-        </w:rPr>
-        <w:t xml:space="preserve"> menuName</w:t>
-      </w:r>
+        <w:t>&lt;</w:t>
+      </w:r>
+      <w:proofErr w:type="spellStart"/>
+      <w:r>
+        <w:rPr>
+          <w:rFonts w:ascii="Times New Roman" w:hAnsi="Times New Roman" w:cs="Times New Roman"/>
+        </w:rPr>
+        <w:t>menuItemCost</w:t>
+      </w:r>
+      <w:proofErr w:type="spellEnd"/>
+      <w:r>
+        <w:rPr>
+          <w:rFonts w:ascii="Times New Roman" w:hAnsi="Times New Roman" w:cs="Times New Roman"/>
+        </w:rPr>
+        <w:t xml:space="preserve"> </w:t>
+      </w:r>
+      <w:proofErr w:type="spellStart"/>
+      <w:r>
+        <w:rPr>
+          <w:rFonts w:ascii="Times New Roman" w:hAnsi="Times New Roman" w:cs="Times New Roman"/>
+        </w:rPr>
+        <w:t>menuName</w:t>
+      </w:r>
+      <w:proofErr w:type="spellEnd"/>
       <w:r>
         <w:rPr>
           <w:rFonts w:ascii="Times New Roman" w:hAnsi="Times New Roman" w:cs="Times New Roman"/>
@@ -4483,7 +5327,21 @@
         <w:rPr>
           <w:rFonts w:ascii="Times New Roman" w:hAnsi="Times New Roman" w:cs="Times New Roman"/>
         </w:rPr>
-        <w:t>” cost=”150”&gt;&lt;/menuItemCost&gt;</w:t>
+        <w:t>” cost=”150”&gt;&lt;/</w:t>
+      </w:r>
+      <w:proofErr w:type="spellStart"/>
+      <w:r>
+        <w:rPr>
+          <w:rFonts w:ascii="Times New Roman" w:hAnsi="Times New Roman" w:cs="Times New Roman"/>
+        </w:rPr>
+        <w:t>menuItemCost</w:t>
+      </w:r>
+      <w:proofErr w:type="spellEnd"/>
+      <w:r>
+        <w:rPr>
+          <w:rFonts w:ascii="Times New Roman" w:hAnsi="Times New Roman" w:cs="Times New Roman"/>
+        </w:rPr>
+        <w:t>&gt;</w:t>
       </w:r>
     </w:p>
     <w:p>
@@ -4498,6 +5356,7 @@
         </w:rPr>
         <w:t>&lt;/</w:t>
       </w:r>
+      <w:proofErr w:type="spellStart"/>
       <w:r>
         <w:rPr>
           <w:rFonts w:ascii="Times New Roman" w:hAnsi="Times New Roman" w:cs="Times New Roman"/>
@@ -4508,7 +5367,14 @@
         <w:rPr>
           <w:rFonts w:ascii="Times New Roman" w:hAnsi="Times New Roman" w:cs="Times New Roman"/>
         </w:rPr>
-        <w:t>Table&gt;</w:t>
+        <w:t>Table</w:t>
+      </w:r>
+      <w:proofErr w:type="spellEnd"/>
+      <w:r>
+        <w:rPr>
+          <w:rFonts w:ascii="Times New Roman" w:hAnsi="Times New Roman" w:cs="Times New Roman"/>
+        </w:rPr>
+        <w:t>&gt;</w:t>
       </w:r>
     </w:p>
     <w:p/>
@@ -4520,8 +5386,13 @@
       </w:pPr>
       <w:r>
         <w:lastRenderedPageBreak/>
-        <w:t>Customer/Provide_Feedback</w:t>
-      </w:r>
+        <w:t>Customer/</w:t>
+      </w:r>
+      <w:proofErr w:type="spellStart"/>
+      <w:r>
+        <w:t>Provide_Feedback</w:t>
+      </w:r>
+      <w:proofErr w:type="spellEnd"/>
     </w:p>
     <w:p>
       <w:pPr>
@@ -4534,6 +5405,7 @@
       <w:r>
         <w:tab/>
       </w:r>
+      <w:proofErr w:type="gramStart"/>
       <w:r>
         <w:rPr>
           <w:sz w:val="24"/>
@@ -4541,6 +5413,7 @@
         </w:rPr>
         <w:t>Allows the customer to rate the menu items ordered.</w:t>
       </w:r>
+      <w:proofErr w:type="gramEnd"/>
     </w:p>
     <w:p>
       <w:pPr>
@@ -4582,6 +5455,8 @@
           <w:szCs w:val="24"/>
         </w:rPr>
       </w:pPr>
+      <w:proofErr w:type="spellStart"/>
+      <w:proofErr w:type="gramStart"/>
       <w:r>
         <w:rPr>
           <w:sz w:val="24"/>
@@ -4589,6 +5464,8 @@
         </w:rPr>
         <w:t>menuId</w:t>
       </w:r>
+      <w:proofErr w:type="spellEnd"/>
+      <w:proofErr w:type="gramEnd"/>
       <w:r>
         <w:rPr>
           <w:sz w:val="24"/>
@@ -4613,6 +5490,7 @@
           <w:szCs w:val="24"/>
         </w:rPr>
       </w:pPr>
+      <w:proofErr w:type="gramStart"/>
       <w:r>
         <w:rPr>
           <w:sz w:val="24"/>
@@ -4620,6 +5498,7 @@
         </w:rPr>
         <w:t>rating</w:t>
       </w:r>
+      <w:proofErr w:type="gramEnd"/>
       <w:r>
         <w:rPr>
           <w:sz w:val="24"/>
@@ -4757,9 +5636,11 @@
             <w:tcW w:w="1460" w:type="dxa"/>
           </w:tcPr>
           <w:p>
+            <w:proofErr w:type="spellStart"/>
             <w:r>
               <w:t>errorMessage</w:t>
             </w:r>
+            <w:proofErr w:type="spellEnd"/>
           </w:p>
         </w:tc>
         <w:tc>
@@ -4807,11 +5688,19 @@
           <w:rFonts w:ascii="Times New Roman" w:hAnsi="Times New Roman" w:cs="Times New Roman"/>
         </w:rPr>
       </w:pPr>
-      <w:r>
-        <w:rPr>
-          <w:rFonts w:ascii="Times New Roman" w:hAnsi="Times New Roman" w:cs="Times New Roman"/>
-        </w:rPr>
-        <w:t>&lt;?xml version="1.0"?&gt;</w:t>
+      <w:proofErr w:type="gramStart"/>
+      <w:r>
+        <w:rPr>
+          <w:rFonts w:ascii="Times New Roman" w:hAnsi="Times New Roman" w:cs="Times New Roman"/>
+        </w:rPr>
+        <w:t>&lt;?xml</w:t>
+      </w:r>
+      <w:proofErr w:type="gramEnd"/>
+      <w:r>
+        <w:rPr>
+          <w:rFonts w:ascii="Times New Roman" w:hAnsi="Times New Roman" w:cs="Times New Roman"/>
+        </w:rPr>
+        <w:t xml:space="preserve"> version="1.0"?&gt;</w:t>
       </w:r>
     </w:p>
     <w:p>
@@ -4826,12 +5715,14 @@
         </w:rPr>
         <w:t>&lt;</w:t>
       </w:r>
+      <w:proofErr w:type="spellStart"/>
       <w:r>
         <w:rPr>
           <w:rFonts w:ascii="Times New Roman" w:hAnsi="Times New Roman" w:cs="Times New Roman"/>
         </w:rPr>
         <w:t>provideFeedback</w:t>
       </w:r>
+      <w:proofErr w:type="spellEnd"/>
       <w:r>
         <w:rPr>
           <w:rFonts w:ascii="Times New Roman" w:hAnsi="Times New Roman" w:cs="Times New Roman"/>
@@ -4848,14 +5739,36 @@
         <w:rPr>
           <w:rFonts w:ascii="Times New Roman" w:hAnsi="Times New Roman" w:cs="Times New Roman"/>
         </w:rPr>
-        <w:t>” errorMessage=””&gt;&lt;/</w:t>
-      </w:r>
-      <w:r>
-        <w:rPr>
-          <w:rFonts w:ascii="Times New Roman" w:hAnsi="Times New Roman" w:cs="Times New Roman"/>
-        </w:rPr>
-        <w:t xml:space="preserve"> provideFeedback</w:t>
-      </w:r>
+        <w:t xml:space="preserve">” </w:t>
+      </w:r>
+      <w:proofErr w:type="spellStart"/>
+      <w:r>
+        <w:rPr>
+          <w:rFonts w:ascii="Times New Roman" w:hAnsi="Times New Roman" w:cs="Times New Roman"/>
+        </w:rPr>
+        <w:t>errorMessage</w:t>
+      </w:r>
+      <w:proofErr w:type="spellEnd"/>
+      <w:r>
+        <w:rPr>
+          <w:rFonts w:ascii="Times New Roman" w:hAnsi="Times New Roman" w:cs="Times New Roman"/>
+        </w:rPr>
+        <w:t>=””&gt;&lt;/</w:t>
+      </w:r>
+      <w:r>
+        <w:rPr>
+          <w:rFonts w:ascii="Times New Roman" w:hAnsi="Times New Roman" w:cs="Times New Roman"/>
+        </w:rPr>
+        <w:t xml:space="preserve"> </w:t>
+      </w:r>
+      <w:proofErr w:type="spellStart"/>
+      <w:r>
+        <w:rPr>
+          <w:rFonts w:ascii="Times New Roman" w:hAnsi="Times New Roman" w:cs="Times New Roman"/>
+        </w:rPr>
+        <w:t>provideFeedback</w:t>
+      </w:r>
+      <w:proofErr w:type="spellEnd"/>
       <w:r>
         <w:rPr>
           <w:rFonts w:ascii="Times New Roman" w:hAnsi="Times New Roman" w:cs="Times New Roman"/>
@@ -4949,6 +5862,7 @@
           <w:szCs w:val="24"/>
         </w:rPr>
       </w:pPr>
+      <w:proofErr w:type="gramStart"/>
       <w:r>
         <w:rPr>
           <w:sz w:val="24"/>
@@ -4956,6 +5870,7 @@
         </w:rPr>
         <w:t>username</w:t>
       </w:r>
+      <w:proofErr w:type="gramEnd"/>
       <w:r>
         <w:rPr>
           <w:sz w:val="24"/>
@@ -4980,6 +5895,7 @@
           <w:szCs w:val="24"/>
         </w:rPr>
       </w:pPr>
+      <w:proofErr w:type="gramStart"/>
       <w:r>
         <w:rPr>
           <w:sz w:val="24"/>
@@ -4987,6 +5903,7 @@
         </w:rPr>
         <w:t>password</w:t>
       </w:r>
+      <w:proofErr w:type="gramEnd"/>
       <w:r>
         <w:rPr>
           <w:sz w:val="24"/>
@@ -5123,9 +6040,11 @@
             <w:tcW w:w="1460" w:type="dxa"/>
           </w:tcPr>
           <w:p>
+            <w:proofErr w:type="spellStart"/>
             <w:r>
               <w:t>errorMessage</w:t>
             </w:r>
+            <w:proofErr w:type="spellEnd"/>
           </w:p>
         </w:tc>
         <w:tc>
@@ -5173,11 +6092,19 @@
           <w:rFonts w:ascii="Times New Roman" w:hAnsi="Times New Roman" w:cs="Times New Roman"/>
         </w:rPr>
       </w:pPr>
-      <w:r>
-        <w:rPr>
-          <w:rFonts w:ascii="Times New Roman" w:hAnsi="Times New Roman" w:cs="Times New Roman"/>
-        </w:rPr>
-        <w:t>&lt;?xml version="1.0"?&gt;</w:t>
+      <w:proofErr w:type="gramStart"/>
+      <w:r>
+        <w:rPr>
+          <w:rFonts w:ascii="Times New Roman" w:hAnsi="Times New Roman" w:cs="Times New Roman"/>
+        </w:rPr>
+        <w:t>&lt;?xml</w:t>
+      </w:r>
+      <w:proofErr w:type="gramEnd"/>
+      <w:r>
+        <w:rPr>
+          <w:rFonts w:ascii="Times New Roman" w:hAnsi="Times New Roman" w:cs="Times New Roman"/>
+        </w:rPr>
+        <w:t xml:space="preserve"> version="1.0"?&gt;</w:t>
       </w:r>
     </w:p>
     <w:p>
@@ -5192,12 +6119,14 @@
         </w:rPr>
         <w:t>&lt;</w:t>
       </w:r>
+      <w:proofErr w:type="spellStart"/>
       <w:r>
         <w:rPr>
           <w:rFonts w:ascii="Times New Roman" w:hAnsi="Times New Roman" w:cs="Times New Roman"/>
         </w:rPr>
         <w:t>staffLogin</w:t>
       </w:r>
+      <w:proofErr w:type="spellEnd"/>
       <w:r>
         <w:rPr>
           <w:rFonts w:ascii="Times New Roman" w:hAnsi="Times New Roman" w:cs="Times New Roman"/>
@@ -5214,14 +6143,30 @@
         <w:rPr>
           <w:rFonts w:ascii="Times New Roman" w:hAnsi="Times New Roman" w:cs="Times New Roman"/>
         </w:rPr>
-        <w:t xml:space="preserve">” errorMessage=””&gt;&lt;/ </w:t>
-      </w:r>
+        <w:t xml:space="preserve">” </w:t>
+      </w:r>
+      <w:proofErr w:type="spellStart"/>
+      <w:r>
+        <w:rPr>
+          <w:rFonts w:ascii="Times New Roman" w:hAnsi="Times New Roman" w:cs="Times New Roman"/>
+        </w:rPr>
+        <w:t>errorMessage</w:t>
+      </w:r>
+      <w:proofErr w:type="spellEnd"/>
+      <w:r>
+        <w:rPr>
+          <w:rFonts w:ascii="Times New Roman" w:hAnsi="Times New Roman" w:cs="Times New Roman"/>
+        </w:rPr>
+        <w:t xml:space="preserve">=””&gt;&lt;/ </w:t>
+      </w:r>
+      <w:proofErr w:type="spellStart"/>
       <w:r>
         <w:rPr>
           <w:rFonts w:ascii="Times New Roman" w:hAnsi="Times New Roman" w:cs="Times New Roman"/>
         </w:rPr>
         <w:t>staffLogin</w:t>
       </w:r>
+      <w:proofErr w:type="spellEnd"/>
       <w:r>
         <w:rPr>
           <w:rFonts w:ascii="Times New Roman" w:hAnsi="Times New Roman" w:cs="Times New Roman"/>
@@ -5246,8 +6191,13 @@
         <w:pStyle w:val="Heading1"/>
       </w:pPr>
       <w:r>
-        <w:t>App/Masters_Data</w:t>
-      </w:r>
+        <w:t>App/</w:t>
+      </w:r>
+      <w:proofErr w:type="spellStart"/>
+      <w:r>
+        <w:t>Masters_Data</w:t>
+      </w:r>
+      <w:proofErr w:type="spellEnd"/>
     </w:p>
     <w:p>
       <w:pPr>
@@ -5260,6 +6210,7 @@
       <w:r>
         <w:tab/>
       </w:r>
+      <w:proofErr w:type="gramStart"/>
       <w:r>
         <w:rPr>
           <w:sz w:val="24"/>
@@ -5267,6 +6218,7 @@
         </w:rPr>
         <w:t>Enabling devices to fetch data from masters table by key-value access.</w:t>
       </w:r>
+      <w:proofErr w:type="gramEnd"/>
     </w:p>
     <w:p>
       <w:pPr>
@@ -5308,6 +6260,7 @@
           <w:szCs w:val="24"/>
         </w:rPr>
       </w:pPr>
+      <w:proofErr w:type="gramStart"/>
       <w:r>
         <w:rPr>
           <w:sz w:val="24"/>
@@ -5315,6 +6268,7 @@
         </w:rPr>
         <w:t>key</w:t>
       </w:r>
+      <w:proofErr w:type="gramEnd"/>
       <w:r>
         <w:rPr>
           <w:sz w:val="24"/>
@@ -5452,9 +6406,11 @@
             <w:tcW w:w="1460" w:type="dxa"/>
           </w:tcPr>
           <w:p>
+            <w:proofErr w:type="spellStart"/>
             <w:r>
               <w:t>errorMessage</w:t>
             </w:r>
+            <w:proofErr w:type="spellEnd"/>
           </w:p>
         </w:tc>
         <w:tc>
@@ -5562,11 +6518,19 @@
           <w:rFonts w:ascii="Times New Roman" w:hAnsi="Times New Roman" w:cs="Times New Roman"/>
         </w:rPr>
       </w:pPr>
-      <w:r>
-        <w:rPr>
-          <w:rFonts w:ascii="Times New Roman" w:hAnsi="Times New Roman" w:cs="Times New Roman"/>
-        </w:rPr>
-        <w:t>&lt;?xml version="1.0"?&gt;</w:t>
+      <w:proofErr w:type="gramStart"/>
+      <w:r>
+        <w:rPr>
+          <w:rFonts w:ascii="Times New Roman" w:hAnsi="Times New Roman" w:cs="Times New Roman"/>
+        </w:rPr>
+        <w:t>&lt;?xml</w:t>
+      </w:r>
+      <w:proofErr w:type="gramEnd"/>
+      <w:r>
+        <w:rPr>
+          <w:rFonts w:ascii="Times New Roman" w:hAnsi="Times New Roman" w:cs="Times New Roman"/>
+        </w:rPr>
+        <w:t xml:space="preserve"> version="1.0"?&gt;</w:t>
       </w:r>
     </w:p>
     <w:p>
@@ -5581,12 +6545,14 @@
         </w:rPr>
         <w:t>&lt;</w:t>
       </w:r>
+      <w:proofErr w:type="spellStart"/>
       <w:r>
         <w:rPr>
           <w:rFonts w:ascii="Times New Roman" w:hAnsi="Times New Roman" w:cs="Times New Roman"/>
         </w:rPr>
         <w:t>mastersData</w:t>
       </w:r>
+      <w:proofErr w:type="spellEnd"/>
       <w:r>
         <w:rPr>
           <w:rFonts w:ascii="Times New Roman" w:hAnsi="Times New Roman" w:cs="Times New Roman"/>
@@ -5603,13 +6569,41 @@
         <w:rPr>
           <w:rFonts w:ascii="Times New Roman" w:hAnsi="Times New Roman" w:cs="Times New Roman"/>
         </w:rPr>
-        <w:t>” errorMessage=””</w:t>
-      </w:r>
-      <w:r>
-        <w:rPr>
-          <w:rFonts w:ascii="Times New Roman" w:hAnsi="Times New Roman" w:cs="Times New Roman"/>
-        </w:rPr>
-        <w:t xml:space="preserve"> value=”Hotel Taj”</w:t>
+        <w:t xml:space="preserve">” </w:t>
+      </w:r>
+      <w:proofErr w:type="spellStart"/>
+      <w:r>
+        <w:rPr>
+          <w:rFonts w:ascii="Times New Roman" w:hAnsi="Times New Roman" w:cs="Times New Roman"/>
+        </w:rPr>
+        <w:t>errorMessage</w:t>
+      </w:r>
+      <w:proofErr w:type="spellEnd"/>
+      <w:r>
+        <w:rPr>
+          <w:rFonts w:ascii="Times New Roman" w:hAnsi="Times New Roman" w:cs="Times New Roman"/>
+        </w:rPr>
+        <w:t>=””</w:t>
+      </w:r>
+      <w:r>
+        <w:rPr>
+          <w:rFonts w:ascii="Times New Roman" w:hAnsi="Times New Roman" w:cs="Times New Roman"/>
+        </w:rPr>
+        <w:t xml:space="preserve"> value=”Hotel </w:t>
+      </w:r>
+      <w:proofErr w:type="spellStart"/>
+      <w:r>
+        <w:rPr>
+          <w:rFonts w:ascii="Times New Roman" w:hAnsi="Times New Roman" w:cs="Times New Roman"/>
+        </w:rPr>
+        <w:t>Taj</w:t>
+      </w:r>
+      <w:proofErr w:type="spellEnd"/>
+      <w:r>
+        <w:rPr>
+          <w:rFonts w:ascii="Times New Roman" w:hAnsi="Times New Roman" w:cs="Times New Roman"/>
+        </w:rPr>
+        <w:t>”</w:t>
       </w:r>
       <w:r>
         <w:rPr>
@@ -5617,12 +6611,14 @@
         </w:rPr>
         <w:t xml:space="preserve">&gt;&lt;/ </w:t>
       </w:r>
+      <w:proofErr w:type="spellStart"/>
       <w:r>
         <w:rPr>
           <w:rFonts w:ascii="Times New Roman" w:hAnsi="Times New Roman" w:cs="Times New Roman"/>
         </w:rPr>
         <w:t>mastersData</w:t>
       </w:r>
+      <w:proofErr w:type="spellEnd"/>
       <w:r>
         <w:rPr>
           <w:rFonts w:ascii="Times New Roman" w:hAnsi="Times New Roman" w:cs="Times New Roman"/>
@@ -5678,7 +6674,6 @@
         <w:docPartUnique/>
       </w:docPartObj>
     </w:sdtPr>
-    <w:sdtEndPr/>
     <w:sdtContent>
       <w:p>
         <w:pPr>
@@ -5751,18 +6746,19 @@
         <w:tab w:val="clear" w:pos="4680"/>
       </w:tabs>
     </w:pPr>
+    <w:proofErr w:type="spellStart"/>
+    <w:proofErr w:type="gramStart"/>
     <w:r>
-      <w:t>iFoodie – API Documentation</w:t>
+      <w:t>iFoodie</w:t>
+    </w:r>
+    <w:proofErr w:type="spellEnd"/>
+    <w:proofErr w:type="gramEnd"/>
+    <w:r>
+      <w:t xml:space="preserve"> – API Documentation</w:t>
     </w:r>
     <w:r>
       <w:tab/>
-      <w:t>Thursday, December 1</w:t>
-    </w:r>
-    <w:r>
-      <w:t>9</w:t>
-    </w:r>
-    <w:r>
-      <w:t>, 2011</w:t>
+      <w:t>Thursday, December 19, 2011</w:t>
     </w:r>
   </w:p>
 </w:hdr>
@@ -6628,7 +7624,7 @@
 </file>
 
 <file path=customXml/itemProps1.xml><?xml version="1.0" encoding="utf-8"?>
-<ds:datastoreItem xmlns:ds="http://schemas.openxmlformats.org/officeDocument/2006/customXml" ds:itemID="{A76A80CC-04C8-4776-835B-09034FD968A3}">
+<ds:datastoreItem xmlns:ds="http://schemas.openxmlformats.org/officeDocument/2006/customXml" ds:itemID="{6700599B-ED13-4369-A630-726AF92C0D78}">
   <ds:schemaRefs>
     <ds:schemaRef ds:uri="http://schemas.openxmlformats.org/officeDocument/2006/bibliography"/>
   </ds:schemaRefs>

</xml_diff>